<commit_message>
text flow changes (chapter 7, 8 and 9 are starting on new pages)
</commit_message>
<xml_diff>
--- a/docs/Report Final.docx
+++ b/docs/Report Final.docx
@@ -1,6 +1,6 @@
 
 <file path=word/document.xml><?xml version="1.0" encoding="utf-8"?>
-<w:document xmlns:wpc="http://schemas.microsoft.com/office/word/2010/wordprocessingCanvas" xmlns:mc="http://schemas.openxmlformats.org/markup-compatibility/2006" xmlns:o="urn:schemas-microsoft-com:office:office" xmlns:r="http://schemas.openxmlformats.org/officeDocument/2006/relationships" xmlns:m="http://schemas.openxmlformats.org/officeDocument/2006/math" xmlns:v="urn:schemas-microsoft-com:vml" xmlns:wp14="http://schemas.microsoft.com/office/word/2010/wordprocessingDrawing" xmlns:wp="http://schemas.openxmlformats.org/drawingml/2006/wordprocessingDrawing" xmlns:w10="urn:schemas-microsoft-com:office:word" xmlns:w="http://schemas.openxmlformats.org/wordprocessingml/2006/main" xmlns:w14="http://schemas.microsoft.com/office/word/2010/wordml" xmlns:wpg="http://schemas.microsoft.com/office/word/2010/wordprocessingGroup" xmlns:wpi="http://schemas.microsoft.com/office/word/2010/wordprocessingInk" xmlns:wne="http://schemas.microsoft.com/office/word/2006/wordml" xmlns:wps="http://schemas.microsoft.com/office/word/2010/wordprocessingShape" mc:Ignorable="w14 wp14">
+<w:document xmlns:ve="http://schemas.openxmlformats.org/markup-compatibility/2006" xmlns:o="urn:schemas-microsoft-com:office:office" xmlns:r="http://schemas.openxmlformats.org/officeDocument/2006/relationships" xmlns:m="http://schemas.openxmlformats.org/officeDocument/2006/math" xmlns:v="urn:schemas-microsoft-com:vml" xmlns:wp="http://schemas.openxmlformats.org/drawingml/2006/wordprocessingDrawing" xmlns:w10="urn:schemas-microsoft-com:office:word" xmlns:w="http://schemas.openxmlformats.org/wordprocessingml/2006/main" xmlns:wne="http://schemas.microsoft.com/office/word/2006/wordml">
   <w:body>
     <w:p>
       <w:pPr>
@@ -24,7 +24,7 @@
       <w:tblPr>
         <w:tblpPr w:leftFromText="187" w:rightFromText="187" w:horzAnchor="margin" w:tblpXSpec="center" w:tblpYSpec="bottom"/>
         <w:tblW w:w="4000" w:type="pct"/>
-        <w:tblLook w:val="04A0" w:firstRow="1" w:lastRow="0" w:firstColumn="1" w:lastColumn="0" w:noHBand="0" w:noVBand="1"/>
+        <w:tblLook w:val="04A0"/>
       </w:tblPr>
       <w:tblGrid>
         <w:gridCol w:w="8347"/>
@@ -160,7 +160,7 @@
         <w:tblBorders>
           <w:left w:val="single" w:sz="18" w:space="0" w:color="4F81BD" w:themeColor="accent1"/>
         </w:tblBorders>
-        <w:tblLook w:val="04A0" w:firstRow="1" w:lastRow="0" w:firstColumn="1" w:lastColumn="0" w:noHBand="0" w:noVBand="1"/>
+        <w:tblLook w:val="04A0"/>
       </w:tblPr>
       <w:tblGrid>
         <w:gridCol w:w="8347"/>
@@ -1774,7 +1774,7 @@
                 <w:noProof/>
                 <w:webHidden/>
               </w:rPr>
-              <w:t>11</w:t>
+              <w:t>10</w:t>
             </w:r>
             <w:r>
               <w:rPr>
@@ -1946,7 +1946,7 @@
                 <w:noProof/>
                 <w:webHidden/>
               </w:rPr>
-              <w:t>12</w:t>
+              <w:t>11</w:t>
             </w:r>
             <w:r>
               <w:rPr>
@@ -2290,7 +2290,7 @@
                 <w:noProof/>
                 <w:webHidden/>
               </w:rPr>
-              <w:t>13</w:t>
+              <w:t>12</w:t>
             </w:r>
             <w:r>
               <w:rPr>
@@ -2376,7 +2376,7 @@
                 <w:noProof/>
                 <w:webHidden/>
               </w:rPr>
-              <w:t>13</w:t>
+              <w:t>12</w:t>
             </w:r>
             <w:r>
               <w:rPr>
@@ -2720,7 +2720,7 @@
                 <w:noProof/>
                 <w:webHidden/>
               </w:rPr>
-              <w:t>14</w:t>
+              <w:t>13</w:t>
             </w:r>
             <w:r>
               <w:rPr>
@@ -2806,7 +2806,7 @@
                 <w:noProof/>
                 <w:webHidden/>
               </w:rPr>
-              <w:t>14</w:t>
+              <w:t>13</w:t>
             </w:r>
             <w:r>
               <w:rPr>
@@ -2892,7 +2892,7 @@
                 <w:noProof/>
                 <w:webHidden/>
               </w:rPr>
-              <w:t>14</w:t>
+              <w:t>13</w:t>
             </w:r>
             <w:r>
               <w:rPr>
@@ -2978,7 +2978,7 @@
                 <w:noProof/>
                 <w:webHidden/>
               </w:rPr>
-              <w:t>14</w:t>
+              <w:t>13</w:t>
             </w:r>
             <w:r>
               <w:rPr>
@@ -3535,7 +3535,7 @@
             <w:sz w:val="22"/>
             <w:szCs w:val="22"/>
           </w:rPr>
-          <w:t>10</w:t>
+          <w:t>9</w:t>
         </w:r>
         <w:r>
           <w:rPr>
@@ -3564,7 +3564,7 @@
           <w:lang w:val="de-DE" w:eastAsia="de-DE" w:bidi="ar-SA"/>
         </w:rPr>
       </w:pPr>
-      <w:hyperlink r:id="rId11" w:anchor="_Toc345933898" w:history="1">
+      <w:hyperlink r:id="rId10" w:anchor="_Toc345933898" w:history="1">
         <w:r>
           <w:rPr>
             <w:rStyle w:val="Hyperlink"/>
@@ -3663,7 +3663,7 @@
           <w:lang w:val="de-DE" w:eastAsia="de-DE" w:bidi="ar-SA"/>
         </w:rPr>
       </w:pPr>
-      <w:hyperlink r:id="rId12" w:anchor="_Toc345933899" w:history="1">
+      <w:hyperlink r:id="rId11" w:anchor="_Toc345933899" w:history="1">
         <w:r>
           <w:rPr>
             <w:rStyle w:val="Hyperlink"/>
@@ -3733,17 +3733,7 @@
             <w:sz w:val="22"/>
             <w:szCs w:val="22"/>
           </w:rPr>
-          <w:t>1</w:t>
-        </w:r>
-        <w:r>
-          <w:rPr>
-            <w:b w:val="0"/>
-            <w:noProof/>
-            <w:webHidden/>
-            <w:sz w:val="22"/>
-            <w:szCs w:val="22"/>
-          </w:rPr>
-          <w:t>1</w:t>
+          <w:t>10</w:t>
         </w:r>
         <w:r>
           <w:rPr>
@@ -3772,7 +3762,7 @@
           <w:lang w:val="de-DE" w:eastAsia="de-DE" w:bidi="ar-SA"/>
         </w:rPr>
       </w:pPr>
-      <w:hyperlink r:id="rId13" w:anchor="_Toc345933900" w:history="1">
+      <w:hyperlink r:id="rId12" w:anchor="_Toc345933900" w:history="1">
         <w:r>
           <w:rPr>
             <w:rStyle w:val="Hyperlink"/>
@@ -3842,7 +3832,7 @@
             <w:sz w:val="22"/>
             <w:szCs w:val="22"/>
           </w:rPr>
-          <w:t>12</w:t>
+          <w:t>11</w:t>
         </w:r>
         <w:r>
           <w:rPr>
@@ -4985,12 +4975,12 @@
         <w:spacing w:line="240" w:lineRule="auto"/>
         <w:jc w:val="both"/>
       </w:pPr>
-      <w:bookmarkStart w:id="4" w:name="_Toc345589604"/>
-      <w:bookmarkStart w:id="5" w:name="_Toc346184525"/>
+      <w:bookmarkStart w:id="4" w:name="_Toc346184525"/>
+      <w:bookmarkStart w:id="5" w:name="_Toc345589604"/>
       <w:r>
         <w:t>Erwartete Ergebnisse</w:t>
       </w:r>
-      <w:bookmarkEnd w:id="5"/>
+      <w:bookmarkEnd w:id="4"/>
     </w:p>
     <w:p>
       <w:pPr>
@@ -5106,14 +5096,14 @@
         <w:rPr>
           <w:lang w:val="de-DE"/>
         </w:rPr>
-        <w:t>Use</w:t>
+        <w:t>Use-Cases</w:t>
       </w:r>
       <w:proofErr w:type="spellEnd"/>
       <w:r>
         <w:rPr>
           <w:lang w:val="de-DE"/>
         </w:rPr>
-        <w:t xml:space="preserve">-Cases sind in </w:t>
+        <w:t xml:space="preserve"> sind in </w:t>
       </w:r>
       <w:r>
         <w:rPr>
@@ -5187,7 +5177,7 @@
           <w:lang w:val="de-DE" w:eastAsia="de-DE" w:bidi="ar-SA"/>
         </w:rPr>
         <w:drawing>
-          <wp:inline distT="0" distB="0" distL="0" distR="0" wp14:anchorId="160DF535" wp14:editId="3084B996">
+          <wp:inline distT="0" distB="0" distL="0" distR="0">
             <wp:extent cx="3024336" cy="2664296"/>
             <wp:effectExtent l="0" t="0" r="4614" b="0"/>
             <wp:docPr id="2" name="Objekt 4"/>
@@ -7623,7 +7613,7 @@
         <w:lastRenderedPageBreak/>
         <w:t>Architektur</w:t>
       </w:r>
-      <w:bookmarkEnd w:id="4"/>
+      <w:bookmarkEnd w:id="5"/>
       <w:bookmarkEnd w:id="11"/>
     </w:p>
     <w:p>
@@ -7907,54 +7897,21 @@
         </w:rPr>
         <w:t xml:space="preserve"> </w:t>
       </w:r>
-      <w:r>
-        <w:rPr>
-          <w:lang w:val="de-DE"/>
-        </w:rPr>
-        <w:fldChar w:fldCharType="begin"/>
-      </w:r>
-      <w:r>
-        <w:rPr>
-          <w:lang w:val="de-DE"/>
-        </w:rPr>
-        <w:instrText xml:space="preserve"> REF _Ref345183414 \h </w:instrText>
-      </w:r>
-      <w:r>
-        <w:rPr>
-          <w:lang w:val="de-DE"/>
-        </w:rPr>
-      </w:r>
-      <w:r>
-        <w:rPr>
-          <w:lang w:val="de-DE"/>
-        </w:rPr>
-        <w:instrText xml:space="preserve"> \* MERGEFORMAT </w:instrText>
-      </w:r>
-      <w:r>
-        <w:rPr>
-          <w:lang w:val="de-DE"/>
-        </w:rPr>
-        <w:fldChar w:fldCharType="separate"/>
-      </w:r>
-      <w:r>
-        <w:rPr>
-          <w:lang w:val="de-DE"/>
-        </w:rPr>
-        <w:t xml:space="preserve">Abbildung </w:t>
-      </w:r>
-      <w:r>
-        <w:rPr>
-          <w:noProof/>
-          <w:lang w:val="de-DE"/>
-        </w:rPr>
-        <w:t>2</w:t>
-      </w:r>
-      <w:r>
-        <w:rPr>
-          <w:lang w:val="de-DE"/>
-        </w:rPr>
-        <w:fldChar w:fldCharType="end"/>
-      </w:r>
+      <w:fldSimple w:instr=" REF _Ref345183414 \h  \* MERGEFORMAT ">
+        <w:r>
+          <w:rPr>
+            <w:lang w:val="de-DE"/>
+          </w:rPr>
+          <w:t xml:space="preserve">Abbildung </w:t>
+        </w:r>
+        <w:r>
+          <w:rPr>
+            <w:noProof/>
+            <w:lang w:val="de-DE"/>
+          </w:rPr>
+          <w:t>2</w:t>
+        </w:r>
+      </w:fldSimple>
       <w:r>
         <w:rPr>
           <w:lang w:val="de-DE"/>
@@ -8008,7 +7965,7 @@
           <w:lang w:val="de-DE" w:eastAsia="de-DE" w:bidi="ar-SA"/>
         </w:rPr>
         <w:drawing>
-          <wp:inline distT="0" distB="0" distL="0" distR="0" wp14:anchorId="0242E2CC" wp14:editId="5B035FCF">
+          <wp:inline distT="0" distB="0" distL="0" distR="0">
             <wp:extent cx="5760720" cy="4410877"/>
             <wp:effectExtent l="19050" t="0" r="0" b="0"/>
             <wp:docPr id="8" name="Objekt 2"/>
@@ -11442,54 +11399,21 @@
         </w:rPr>
         <w:t xml:space="preserve">. Um die Zusammenhänge der einzelnen Klasse besser verstehen zu können, sind in </w:t>
       </w:r>
-      <w:r>
-        <w:rPr>
-          <w:lang w:val="de-DE"/>
-        </w:rPr>
-        <w:fldChar w:fldCharType="begin"/>
-      </w:r>
-      <w:r>
-        <w:rPr>
-          <w:lang w:val="de-DE"/>
-        </w:rPr>
-        <w:instrText xml:space="preserve"> REF _Ref345177135 \h </w:instrText>
-      </w:r>
-      <w:r>
-        <w:rPr>
-          <w:lang w:val="de-DE"/>
-        </w:rPr>
-      </w:r>
-      <w:r>
-        <w:rPr>
-          <w:lang w:val="de-DE"/>
-        </w:rPr>
-        <w:instrText xml:space="preserve"> \* MERGEFORMAT </w:instrText>
-      </w:r>
-      <w:r>
-        <w:rPr>
-          <w:lang w:val="de-DE"/>
-        </w:rPr>
-        <w:fldChar w:fldCharType="separate"/>
-      </w:r>
-      <w:r>
-        <w:rPr>
-          <w:lang w:val="de-DE"/>
-        </w:rPr>
-        <w:t xml:space="preserve">Tabelle </w:t>
-      </w:r>
-      <w:r>
-        <w:rPr>
-          <w:noProof/>
-          <w:lang w:val="de-DE"/>
-        </w:rPr>
-        <w:t>1</w:t>
-      </w:r>
-      <w:r>
-        <w:rPr>
-          <w:lang w:val="de-DE"/>
-        </w:rPr>
-        <w:fldChar w:fldCharType="end"/>
-      </w:r>
+      <w:fldSimple w:instr=" REF _Ref345177135 \h  \* MERGEFORMAT ">
+        <w:r>
+          <w:rPr>
+            <w:lang w:val="de-DE"/>
+          </w:rPr>
+          <w:t xml:space="preserve">Tabelle </w:t>
+        </w:r>
+        <w:r>
+          <w:rPr>
+            <w:noProof/>
+            <w:lang w:val="de-DE"/>
+          </w:rPr>
+          <w:t>1</w:t>
+        </w:r>
+      </w:fldSimple>
       <w:r>
         <w:rPr>
           <w:lang w:val="de-DE"/>
@@ -11501,7 +11425,7 @@
       <w:tblPr>
         <w:tblStyle w:val="HellesRaster-Akzent11"/>
         <w:tblW w:w="10314" w:type="dxa"/>
-        <w:tblLook w:val="04A0" w:firstRow="1" w:lastRow="0" w:firstColumn="1" w:lastColumn="0" w:noHBand="0" w:noVBand="1"/>
+        <w:tblLook w:val="04A0"/>
       </w:tblPr>
       <w:tblGrid>
         <w:gridCol w:w="2388"/>
@@ -11510,11 +11434,11 @@
       </w:tblGrid>
       <w:tr>
         <w:trPr>
-          <w:cnfStyle w:val="100000000000" w:firstRow="1" w:lastRow="0" w:firstColumn="0" w:lastColumn="0" w:oddVBand="0" w:evenVBand="0" w:oddHBand="0" w:evenHBand="0" w:firstRowFirstColumn="0" w:firstRowLastColumn="0" w:lastRowFirstColumn="0" w:lastRowLastColumn="0"/>
+          <w:cnfStyle w:val="100000000000"/>
         </w:trPr>
         <w:tc>
           <w:tcPr>
-            <w:cnfStyle w:val="001000000000" w:firstRow="0" w:lastRow="0" w:firstColumn="1" w:lastColumn="0" w:oddVBand="0" w:evenVBand="0" w:oddHBand="0" w:evenHBand="0" w:firstRowFirstColumn="0" w:firstRowLastColumn="0" w:lastRowFirstColumn="0" w:lastRowLastColumn="0"/>
+            <w:cnfStyle w:val="001000000000"/>
             <w:tcW w:w="2388" w:type="dxa"/>
           </w:tcPr>
           <w:p>
@@ -11545,7 +11469,7 @@
           <w:p>
             <w:pPr>
               <w:jc w:val="both"/>
-              <w:cnfStyle w:val="100000000000" w:firstRow="1" w:lastRow="0" w:firstColumn="0" w:lastColumn="0" w:oddVBand="0" w:evenVBand="0" w:oddHBand="0" w:evenHBand="0" w:firstRowFirstColumn="0" w:firstRowLastColumn="0" w:lastRowFirstColumn="0" w:lastRowLastColumn="0"/>
+              <w:cnfStyle w:val="100000000000"/>
               <w:rPr>
                 <w:rFonts w:asciiTheme="minorHAnsi" w:hAnsiTheme="minorHAnsi"/>
                 <w:sz w:val="28"/>
@@ -11571,7 +11495,7 @@
           <w:p>
             <w:pPr>
               <w:jc w:val="both"/>
-              <w:cnfStyle w:val="100000000000" w:firstRow="1" w:lastRow="0" w:firstColumn="0" w:lastColumn="0" w:oddVBand="0" w:evenVBand="0" w:oddHBand="0" w:evenHBand="0" w:firstRowFirstColumn="0" w:firstRowLastColumn="0" w:lastRowFirstColumn="0" w:lastRowLastColumn="0"/>
+              <w:cnfStyle w:val="100000000000"/>
               <w:rPr>
                 <w:rFonts w:asciiTheme="minorHAnsi" w:hAnsiTheme="minorHAnsi"/>
                 <w:sz w:val="28"/>
@@ -11593,11 +11517,11 @@
       </w:tr>
       <w:tr>
         <w:trPr>
-          <w:cnfStyle w:val="000000100000" w:firstRow="0" w:lastRow="0" w:firstColumn="0" w:lastColumn="0" w:oddVBand="0" w:evenVBand="0" w:oddHBand="1" w:evenHBand="0" w:firstRowFirstColumn="0" w:firstRowLastColumn="0" w:lastRowFirstColumn="0" w:lastRowLastColumn="0"/>
+          <w:cnfStyle w:val="000000100000"/>
         </w:trPr>
         <w:tc>
           <w:tcPr>
-            <w:cnfStyle w:val="001000000000" w:firstRow="0" w:lastRow="0" w:firstColumn="1" w:lastColumn="0" w:oddVBand="0" w:evenVBand="0" w:oddHBand="0" w:evenHBand="0" w:firstRowFirstColumn="0" w:firstRowLastColumn="0" w:lastRowFirstColumn="0" w:lastRowLastColumn="0"/>
+            <w:cnfStyle w:val="001000000000"/>
             <w:tcW w:w="2388" w:type="dxa"/>
           </w:tcPr>
           <w:p>
@@ -11624,7 +11548,7 @@
           <w:p>
             <w:pPr>
               <w:jc w:val="both"/>
-              <w:cnfStyle w:val="000000100000" w:firstRow="0" w:lastRow="0" w:firstColumn="0" w:lastColumn="0" w:oddVBand="0" w:evenVBand="0" w:oddHBand="1" w:evenHBand="0" w:firstRowFirstColumn="0" w:firstRowLastColumn="0" w:lastRowFirstColumn="0" w:lastRowLastColumn="0"/>
+              <w:cnfStyle w:val="000000100000"/>
               <w:rPr>
                 <w:lang w:val="de-DE"/>
               </w:rPr>
@@ -11644,7 +11568,7 @@
           <w:p>
             <w:pPr>
               <w:jc w:val="both"/>
-              <w:cnfStyle w:val="000000100000" w:firstRow="0" w:lastRow="0" w:firstColumn="0" w:lastColumn="0" w:oddVBand="0" w:evenVBand="0" w:oddHBand="1" w:evenHBand="0" w:firstRowFirstColumn="0" w:firstRowLastColumn="0" w:lastRowFirstColumn="0" w:lastRowLastColumn="0"/>
+              <w:cnfStyle w:val="000000100000"/>
               <w:rPr>
                 <w:lang w:val="de-DE"/>
               </w:rPr>
@@ -11685,11 +11609,11 @@
       </w:tr>
       <w:tr>
         <w:trPr>
-          <w:cnfStyle w:val="000000010000" w:firstRow="0" w:lastRow="0" w:firstColumn="0" w:lastColumn="0" w:oddVBand="0" w:evenVBand="0" w:oddHBand="0" w:evenHBand="1" w:firstRowFirstColumn="0" w:firstRowLastColumn="0" w:lastRowFirstColumn="0" w:lastRowLastColumn="0"/>
+          <w:cnfStyle w:val="000000010000"/>
         </w:trPr>
         <w:tc>
           <w:tcPr>
-            <w:cnfStyle w:val="001000000000" w:firstRow="0" w:lastRow="0" w:firstColumn="1" w:lastColumn="0" w:oddVBand="0" w:evenVBand="0" w:oddHBand="0" w:evenHBand="0" w:firstRowFirstColumn="0" w:firstRowLastColumn="0" w:lastRowFirstColumn="0" w:lastRowLastColumn="0"/>
+            <w:cnfStyle w:val="001000000000"/>
             <w:tcW w:w="2388" w:type="dxa"/>
           </w:tcPr>
           <w:p>
@@ -11700,6 +11624,7 @@
                 <w:lang w:val="de-DE"/>
               </w:rPr>
             </w:pPr>
+            <w:proofErr w:type="spellStart"/>
             <w:r>
               <w:rPr>
                 <w:rFonts w:asciiTheme="minorHAnsi" w:hAnsiTheme="minorHAnsi"/>
@@ -11707,6 +11632,7 @@
               </w:rPr>
               <w:t>DegreeListFragment</w:t>
             </w:r>
+            <w:proofErr w:type="spellEnd"/>
           </w:p>
         </w:tc>
         <w:tc>
@@ -11716,7 +11642,7 @@
           <w:p>
             <w:pPr>
               <w:jc w:val="both"/>
-              <w:cnfStyle w:val="000000010000" w:firstRow="0" w:lastRow="0" w:firstColumn="0" w:lastColumn="0" w:oddVBand="0" w:evenVBand="0" w:oddHBand="0" w:evenHBand="1" w:firstRowFirstColumn="0" w:firstRowLastColumn="0" w:lastRowFirstColumn="0" w:lastRowLastColumn="0"/>
+              <w:cnfStyle w:val="000000010000"/>
               <w:rPr>
                 <w:lang w:val="de-DE"/>
               </w:rPr>
@@ -11736,7 +11662,7 @@
           <w:p>
             <w:pPr>
               <w:jc w:val="both"/>
-              <w:cnfStyle w:val="000000010000" w:firstRow="0" w:lastRow="0" w:firstColumn="0" w:lastColumn="0" w:oddVBand="0" w:evenVBand="0" w:oddHBand="0" w:evenHBand="1" w:firstRowFirstColumn="0" w:firstRowLastColumn="0" w:lastRowFirstColumn="0" w:lastRowLastColumn="0"/>
+              <w:cnfStyle w:val="000000010000"/>
               <w:rPr>
                 <w:lang w:val="de-DE"/>
               </w:rPr>
@@ -11770,11 +11696,11 @@
       </w:tr>
       <w:tr>
         <w:trPr>
-          <w:cnfStyle w:val="000000100000" w:firstRow="0" w:lastRow="0" w:firstColumn="0" w:lastColumn="0" w:oddVBand="0" w:evenVBand="0" w:oddHBand="1" w:evenHBand="0" w:firstRowFirstColumn="0" w:firstRowLastColumn="0" w:lastRowFirstColumn="0" w:lastRowLastColumn="0"/>
+          <w:cnfStyle w:val="000000100000"/>
         </w:trPr>
         <w:tc>
           <w:tcPr>
-            <w:cnfStyle w:val="001000000000" w:firstRow="0" w:lastRow="0" w:firstColumn="1" w:lastColumn="0" w:oddVBand="0" w:evenVBand="0" w:oddHBand="0" w:evenHBand="0" w:firstRowFirstColumn="0" w:firstRowLastColumn="0" w:lastRowFirstColumn="0" w:lastRowLastColumn="0"/>
+            <w:cnfStyle w:val="001000000000"/>
             <w:tcW w:w="2388" w:type="dxa"/>
           </w:tcPr>
           <w:p>
@@ -11785,6 +11711,7 @@
                 <w:lang w:val="de-DE"/>
               </w:rPr>
             </w:pPr>
+            <w:proofErr w:type="spellStart"/>
             <w:r>
               <w:rPr>
                 <w:rFonts w:asciiTheme="minorHAnsi" w:hAnsiTheme="minorHAnsi"/>
@@ -11792,6 +11719,7 @@
               </w:rPr>
               <w:t>GradesListActivity</w:t>
             </w:r>
+            <w:proofErr w:type="spellEnd"/>
           </w:p>
         </w:tc>
         <w:tc>
@@ -11801,7 +11729,7 @@
           <w:p>
             <w:pPr>
               <w:jc w:val="both"/>
-              <w:cnfStyle w:val="000000100000" w:firstRow="0" w:lastRow="0" w:firstColumn="0" w:lastColumn="0" w:oddVBand="0" w:evenVBand="0" w:oddHBand="1" w:evenHBand="0" w:firstRowFirstColumn="0" w:firstRowLastColumn="0" w:lastRowFirstColumn="0" w:lastRowLastColumn="0"/>
+              <w:cnfStyle w:val="000000100000"/>
               <w:rPr>
                 <w:lang w:val="de-DE"/>
               </w:rPr>
@@ -11821,7 +11749,7 @@
           <w:p>
             <w:pPr>
               <w:jc w:val="both"/>
-              <w:cnfStyle w:val="000000100000" w:firstRow="0" w:lastRow="0" w:firstColumn="0" w:lastColumn="0" w:oddVBand="0" w:evenVBand="0" w:oddHBand="1" w:evenHBand="0" w:firstRowFirstColumn="0" w:firstRowLastColumn="0" w:lastRowFirstColumn="0" w:lastRowLastColumn="0"/>
+              <w:cnfStyle w:val="000000100000"/>
               <w:rPr>
                 <w:lang w:val="de-DE"/>
               </w:rPr>
@@ -11849,11 +11777,11 @@
       </w:tr>
       <w:tr>
         <w:trPr>
-          <w:cnfStyle w:val="000000010000" w:firstRow="0" w:lastRow="0" w:firstColumn="0" w:lastColumn="0" w:oddVBand="0" w:evenVBand="0" w:oddHBand="0" w:evenHBand="1" w:firstRowFirstColumn="0" w:firstRowLastColumn="0" w:lastRowFirstColumn="0" w:lastRowLastColumn="0"/>
+          <w:cnfStyle w:val="000000010000"/>
         </w:trPr>
         <w:tc>
           <w:tcPr>
-            <w:cnfStyle w:val="001000000000" w:firstRow="0" w:lastRow="0" w:firstColumn="1" w:lastColumn="0" w:oddVBand="0" w:evenVBand="0" w:oddHBand="0" w:evenHBand="0" w:firstRowFirstColumn="0" w:firstRowLastColumn="0" w:lastRowFirstColumn="0" w:lastRowLastColumn="0"/>
+            <w:cnfStyle w:val="001000000000"/>
             <w:tcW w:w="2388" w:type="dxa"/>
           </w:tcPr>
           <w:p>
@@ -11864,6 +11792,7 @@
                 <w:lang w:val="de-DE"/>
               </w:rPr>
             </w:pPr>
+            <w:proofErr w:type="spellStart"/>
             <w:r>
               <w:rPr>
                 <w:rFonts w:asciiTheme="minorHAnsi" w:hAnsiTheme="minorHAnsi"/>
@@ -11871,6 +11800,7 @@
               </w:rPr>
               <w:t>GradesListFragment</w:t>
             </w:r>
+            <w:proofErr w:type="spellEnd"/>
           </w:p>
         </w:tc>
         <w:tc>
@@ -11880,7 +11810,7 @@
           <w:p>
             <w:pPr>
               <w:jc w:val="both"/>
-              <w:cnfStyle w:val="000000010000" w:firstRow="0" w:lastRow="0" w:firstColumn="0" w:lastColumn="0" w:oddVBand="0" w:evenVBand="0" w:oddHBand="0" w:evenHBand="1" w:firstRowFirstColumn="0" w:firstRowLastColumn="0" w:lastRowFirstColumn="0" w:lastRowLastColumn="0"/>
+              <w:cnfStyle w:val="000000010000"/>
               <w:rPr>
                 <w:lang w:val="de-DE"/>
               </w:rPr>
@@ -11900,7 +11830,7 @@
           <w:p>
             <w:pPr>
               <w:jc w:val="both"/>
-              <w:cnfStyle w:val="000000010000" w:firstRow="0" w:lastRow="0" w:firstColumn="0" w:lastColumn="0" w:oddVBand="0" w:evenVBand="0" w:oddHBand="0" w:evenHBand="1" w:firstRowFirstColumn="0" w:firstRowLastColumn="0" w:lastRowFirstColumn="0" w:lastRowLastColumn="0"/>
+              <w:cnfStyle w:val="000000010000"/>
               <w:rPr>
                 <w:lang w:val="de-DE"/>
               </w:rPr>
@@ -11916,11 +11846,11 @@
       </w:tr>
       <w:tr>
         <w:trPr>
-          <w:cnfStyle w:val="000000100000" w:firstRow="0" w:lastRow="0" w:firstColumn="0" w:lastColumn="0" w:oddVBand="0" w:evenVBand="0" w:oddHBand="1" w:evenHBand="0" w:firstRowFirstColumn="0" w:firstRowLastColumn="0" w:lastRowFirstColumn="0" w:lastRowLastColumn="0"/>
+          <w:cnfStyle w:val="000000100000"/>
         </w:trPr>
         <w:tc>
           <w:tcPr>
-            <w:cnfStyle w:val="001000000000" w:firstRow="0" w:lastRow="0" w:firstColumn="1" w:lastColumn="0" w:oddVBand="0" w:evenVBand="0" w:oddHBand="0" w:evenHBand="0" w:firstRowFirstColumn="0" w:firstRowLastColumn="0" w:lastRowFirstColumn="0" w:lastRowLastColumn="0"/>
+            <w:cnfStyle w:val="001000000000"/>
             <w:tcW w:w="2388" w:type="dxa"/>
           </w:tcPr>
           <w:p>
@@ -11931,6 +11861,7 @@
                 <w:lang w:val="de-DE"/>
               </w:rPr>
             </w:pPr>
+            <w:proofErr w:type="spellStart"/>
             <w:r>
               <w:rPr>
                 <w:rFonts w:asciiTheme="minorHAnsi" w:hAnsiTheme="minorHAnsi"/>
@@ -11938,6 +11869,7 @@
               </w:rPr>
               <w:t>GradeDetailsFragment</w:t>
             </w:r>
+            <w:proofErr w:type="spellEnd"/>
           </w:p>
         </w:tc>
         <w:tc>
@@ -11947,7 +11879,7 @@
           <w:p>
             <w:pPr>
               <w:jc w:val="both"/>
-              <w:cnfStyle w:val="000000100000" w:firstRow="0" w:lastRow="0" w:firstColumn="0" w:lastColumn="0" w:oddVBand="0" w:evenVBand="0" w:oddHBand="1" w:evenHBand="0" w:firstRowFirstColumn="0" w:firstRowLastColumn="0" w:lastRowFirstColumn="0" w:lastRowLastColumn="0"/>
+              <w:cnfStyle w:val="000000100000"/>
               <w:rPr>
                 <w:lang w:val="de-DE"/>
               </w:rPr>
@@ -11967,7 +11899,7 @@
           <w:p>
             <w:pPr>
               <w:jc w:val="both"/>
-              <w:cnfStyle w:val="000000100000" w:firstRow="0" w:lastRow="0" w:firstColumn="0" w:lastColumn="0" w:oddVBand="0" w:evenVBand="0" w:oddHBand="1" w:evenHBand="0" w:firstRowFirstColumn="0" w:firstRowLastColumn="0" w:lastRowFirstColumn="0" w:lastRowLastColumn="0"/>
+              <w:cnfStyle w:val="000000100000"/>
               <w:rPr>
                 <w:lang w:val="de-DE"/>
               </w:rPr>
@@ -12026,11 +11958,11 @@
       </w:tr>
       <w:tr>
         <w:trPr>
-          <w:cnfStyle w:val="000000010000" w:firstRow="0" w:lastRow="0" w:firstColumn="0" w:lastColumn="0" w:oddVBand="0" w:evenVBand="0" w:oddHBand="0" w:evenHBand="1" w:firstRowFirstColumn="0" w:firstRowLastColumn="0" w:lastRowFirstColumn="0" w:lastRowLastColumn="0"/>
+          <w:cnfStyle w:val="000000010000"/>
         </w:trPr>
         <w:tc>
           <w:tcPr>
-            <w:cnfStyle w:val="001000000000" w:firstRow="0" w:lastRow="0" w:firstColumn="1" w:lastColumn="0" w:oddVBand="0" w:evenVBand="0" w:oddHBand="0" w:evenHBand="0" w:firstRowFirstColumn="0" w:firstRowLastColumn="0" w:lastRowFirstColumn="0" w:lastRowLastColumn="0"/>
+            <w:cnfStyle w:val="001000000000"/>
             <w:tcW w:w="2388" w:type="dxa"/>
           </w:tcPr>
           <w:p>
@@ -12041,6 +11973,7 @@
                 <w:lang w:val="de-DE"/>
               </w:rPr>
             </w:pPr>
+            <w:proofErr w:type="spellStart"/>
             <w:r>
               <w:rPr>
                 <w:rFonts w:asciiTheme="minorHAnsi" w:hAnsiTheme="minorHAnsi"/>
@@ -12048,6 +11981,7 @@
               </w:rPr>
               <w:t>RefreshFragment</w:t>
             </w:r>
+            <w:proofErr w:type="spellEnd"/>
           </w:p>
         </w:tc>
         <w:tc>
@@ -12057,7 +11991,7 @@
           <w:p>
             <w:pPr>
               <w:jc w:val="both"/>
-              <w:cnfStyle w:val="000000010000" w:firstRow="0" w:lastRow="0" w:firstColumn="0" w:lastColumn="0" w:oddVBand="0" w:evenVBand="0" w:oddHBand="0" w:evenHBand="1" w:firstRowFirstColumn="0" w:firstRowLastColumn="0" w:lastRowFirstColumn="0" w:lastRowLastColumn="0"/>
+              <w:cnfStyle w:val="000000010000"/>
               <w:rPr>
                 <w:lang w:val="de-DE"/>
               </w:rPr>
@@ -12077,7 +12011,7 @@
           <w:p>
             <w:pPr>
               <w:jc w:val="both"/>
-              <w:cnfStyle w:val="000000010000" w:firstRow="0" w:lastRow="0" w:firstColumn="0" w:lastColumn="0" w:oddVBand="0" w:evenVBand="0" w:oddHBand="0" w:evenHBand="1" w:firstRowFirstColumn="0" w:firstRowLastColumn="0" w:lastRowFirstColumn="0" w:lastRowLastColumn="0"/>
+              <w:cnfStyle w:val="000000010000"/>
               <w:rPr>
                 <w:lang w:val="de-DE"/>
               </w:rPr>
@@ -12093,11 +12027,11 @@
       </w:tr>
       <w:tr>
         <w:trPr>
-          <w:cnfStyle w:val="000000100000" w:firstRow="0" w:lastRow="0" w:firstColumn="0" w:lastColumn="0" w:oddVBand="0" w:evenVBand="0" w:oddHBand="1" w:evenHBand="0" w:firstRowFirstColumn="0" w:firstRowLastColumn="0" w:lastRowFirstColumn="0" w:lastRowLastColumn="0"/>
+          <w:cnfStyle w:val="000000100000"/>
         </w:trPr>
         <w:tc>
           <w:tcPr>
-            <w:cnfStyle w:val="001000000000" w:firstRow="0" w:lastRow="0" w:firstColumn="1" w:lastColumn="0" w:oddVBand="0" w:evenVBand="0" w:oddHBand="0" w:evenHBand="0" w:firstRowFirstColumn="0" w:firstRowLastColumn="0" w:lastRowFirstColumn="0" w:lastRowLastColumn="0"/>
+            <w:cnfStyle w:val="001000000000"/>
             <w:tcW w:w="2388" w:type="dxa"/>
           </w:tcPr>
           <w:p>
@@ -12108,6 +12042,7 @@
                 <w:lang w:val="de-DE"/>
               </w:rPr>
             </w:pPr>
+            <w:proofErr w:type="spellStart"/>
             <w:r>
               <w:rPr>
                 <w:rFonts w:asciiTheme="minorHAnsi" w:hAnsiTheme="minorHAnsi"/>
@@ -12115,6 +12050,7 @@
               </w:rPr>
               <w:t>SettingsActivity</w:t>
             </w:r>
+            <w:proofErr w:type="spellEnd"/>
           </w:p>
         </w:tc>
         <w:tc>
@@ -12124,7 +12060,7 @@
           <w:p>
             <w:pPr>
               <w:jc w:val="both"/>
-              <w:cnfStyle w:val="000000100000" w:firstRow="0" w:lastRow="0" w:firstColumn="0" w:lastColumn="0" w:oddVBand="0" w:evenVBand="0" w:oddHBand="1" w:evenHBand="0" w:firstRowFirstColumn="0" w:firstRowLastColumn="0" w:lastRowFirstColumn="0" w:lastRowLastColumn="0"/>
+              <w:cnfStyle w:val="000000100000"/>
               <w:rPr>
                 <w:lang w:val="de-DE"/>
               </w:rPr>
@@ -12144,7 +12080,7 @@
           <w:p>
             <w:pPr>
               <w:jc w:val="both"/>
-              <w:cnfStyle w:val="000000100000" w:firstRow="0" w:lastRow="0" w:firstColumn="0" w:lastColumn="0" w:oddVBand="0" w:evenVBand="0" w:oddHBand="1" w:evenHBand="0" w:firstRowFirstColumn="0" w:firstRowLastColumn="0" w:lastRowFirstColumn="0" w:lastRowLastColumn="0"/>
+              <w:cnfStyle w:val="000000100000"/>
               <w:rPr>
                 <w:lang w:val="de-DE"/>
               </w:rPr>
@@ -12160,11 +12096,11 @@
       </w:tr>
       <w:tr>
         <w:trPr>
-          <w:cnfStyle w:val="000000010000" w:firstRow="0" w:lastRow="0" w:firstColumn="0" w:lastColumn="0" w:oddVBand="0" w:evenVBand="0" w:oddHBand="0" w:evenHBand="1" w:firstRowFirstColumn="0" w:firstRowLastColumn="0" w:lastRowFirstColumn="0" w:lastRowLastColumn="0"/>
+          <w:cnfStyle w:val="000000010000"/>
         </w:trPr>
         <w:tc>
           <w:tcPr>
-            <w:cnfStyle w:val="001000000000" w:firstRow="0" w:lastRow="0" w:firstColumn="1" w:lastColumn="0" w:oddVBand="0" w:evenVBand="0" w:oddHBand="0" w:evenHBand="0" w:firstRowFirstColumn="0" w:firstRowLastColumn="0" w:lastRowFirstColumn="0" w:lastRowLastColumn="0"/>
+            <w:cnfStyle w:val="001000000000"/>
             <w:tcW w:w="2388" w:type="dxa"/>
           </w:tcPr>
           <w:p>
@@ -12191,7 +12127,7 @@
           <w:p>
             <w:pPr>
               <w:jc w:val="both"/>
-              <w:cnfStyle w:val="000000010000" w:firstRow="0" w:lastRow="0" w:firstColumn="0" w:lastColumn="0" w:oddVBand="0" w:evenVBand="0" w:oddHBand="0" w:evenHBand="1" w:firstRowFirstColumn="0" w:firstRowLastColumn="0" w:lastRowFirstColumn="0" w:lastRowLastColumn="0"/>
+              <w:cnfStyle w:val="000000010000"/>
               <w:rPr>
                 <w:lang w:val="de-DE"/>
               </w:rPr>
@@ -12211,7 +12147,7 @@
           <w:p>
             <w:pPr>
               <w:jc w:val="both"/>
-              <w:cnfStyle w:val="000000010000" w:firstRow="0" w:lastRow="0" w:firstColumn="0" w:lastColumn="0" w:oddVBand="0" w:evenVBand="0" w:oddHBand="0" w:evenHBand="1" w:firstRowFirstColumn="0" w:firstRowLastColumn="0" w:lastRowFirstColumn="0" w:lastRowLastColumn="0"/>
+              <w:cnfStyle w:val="000000010000"/>
               <w:rPr>
                 <w:lang w:val="de-DE"/>
               </w:rPr>
@@ -12239,11 +12175,11 @@
       </w:tr>
       <w:tr>
         <w:trPr>
-          <w:cnfStyle w:val="000000100000" w:firstRow="0" w:lastRow="0" w:firstColumn="0" w:lastColumn="0" w:oddVBand="0" w:evenVBand="0" w:oddHBand="1" w:evenHBand="0" w:firstRowFirstColumn="0" w:firstRowLastColumn="0" w:lastRowFirstColumn="0" w:lastRowLastColumn="0"/>
+          <w:cnfStyle w:val="000000100000"/>
         </w:trPr>
         <w:tc>
           <w:tcPr>
-            <w:cnfStyle w:val="001000000000" w:firstRow="0" w:lastRow="0" w:firstColumn="1" w:lastColumn="0" w:oddVBand="0" w:evenVBand="0" w:oddHBand="0" w:evenHBand="0" w:firstRowFirstColumn="0" w:firstRowLastColumn="0" w:lastRowFirstColumn="0" w:lastRowLastColumn="0"/>
+            <w:cnfStyle w:val="001000000000"/>
             <w:tcW w:w="2388" w:type="dxa"/>
           </w:tcPr>
           <w:p>
@@ -12254,6 +12190,7 @@
                 <w:lang w:val="de-DE"/>
               </w:rPr>
             </w:pPr>
+            <w:proofErr w:type="spellStart"/>
             <w:r>
               <w:rPr>
                 <w:rFonts w:asciiTheme="minorHAnsi" w:hAnsiTheme="minorHAnsi"/>
@@ -12261,6 +12198,7 @@
               </w:rPr>
               <w:t>GradeDetailsAdapter</w:t>
             </w:r>
+            <w:proofErr w:type="spellEnd"/>
           </w:p>
         </w:tc>
         <w:tc>
@@ -12270,7 +12208,7 @@
           <w:p>
             <w:pPr>
               <w:jc w:val="both"/>
-              <w:cnfStyle w:val="000000100000" w:firstRow="0" w:lastRow="0" w:firstColumn="0" w:lastColumn="0" w:oddVBand="0" w:evenVBand="0" w:oddHBand="1" w:evenHBand="0" w:firstRowFirstColumn="0" w:firstRowLastColumn="0" w:lastRowFirstColumn="0" w:lastRowLastColumn="0"/>
+              <w:cnfStyle w:val="000000100000"/>
               <w:rPr>
                 <w:lang w:val="de-DE"/>
               </w:rPr>
@@ -12290,7 +12228,7 @@
           <w:p>
             <w:pPr>
               <w:jc w:val="both"/>
-              <w:cnfStyle w:val="000000100000" w:firstRow="0" w:lastRow="0" w:firstColumn="0" w:lastColumn="0" w:oddVBand="0" w:evenVBand="0" w:oddHBand="1" w:evenHBand="0" w:firstRowFirstColumn="0" w:firstRowLastColumn="0" w:lastRowFirstColumn="0" w:lastRowLastColumn="0"/>
+              <w:cnfStyle w:val="000000100000"/>
               <w:rPr>
                 <w:lang w:val="de-DE"/>
               </w:rPr>
@@ -12306,11 +12244,11 @@
       </w:tr>
       <w:tr>
         <w:trPr>
-          <w:cnfStyle w:val="000000010000" w:firstRow="0" w:lastRow="0" w:firstColumn="0" w:lastColumn="0" w:oddVBand="0" w:evenVBand="0" w:oddHBand="0" w:evenHBand="1" w:firstRowFirstColumn="0" w:firstRowLastColumn="0" w:lastRowFirstColumn="0" w:lastRowLastColumn="0"/>
+          <w:cnfStyle w:val="000000010000"/>
         </w:trPr>
         <w:tc>
           <w:tcPr>
-            <w:cnfStyle w:val="001000000000" w:firstRow="0" w:lastRow="0" w:firstColumn="1" w:lastColumn="0" w:oddVBand="0" w:evenVBand="0" w:oddHBand="0" w:evenHBand="0" w:firstRowFirstColumn="0" w:firstRowLastColumn="0" w:lastRowFirstColumn="0" w:lastRowLastColumn="0"/>
+            <w:cnfStyle w:val="001000000000"/>
             <w:tcW w:w="2388" w:type="dxa"/>
           </w:tcPr>
           <w:p>
@@ -12337,7 +12275,7 @@
           <w:p>
             <w:pPr>
               <w:jc w:val="both"/>
-              <w:cnfStyle w:val="000000010000" w:firstRow="0" w:lastRow="0" w:firstColumn="0" w:lastColumn="0" w:oddVBand="0" w:evenVBand="0" w:oddHBand="0" w:evenHBand="1" w:firstRowFirstColumn="0" w:firstRowLastColumn="0" w:lastRowFirstColumn="0" w:lastRowLastColumn="0"/>
+              <w:cnfStyle w:val="000000010000"/>
               <w:rPr>
                 <w:lang w:val="de-DE"/>
               </w:rPr>
@@ -12358,7 +12296,7 @@
             <w:pPr>
               <w:keepNext/>
               <w:jc w:val="both"/>
-              <w:cnfStyle w:val="000000010000" w:firstRow="0" w:lastRow="0" w:firstColumn="0" w:lastColumn="0" w:oddVBand="0" w:evenVBand="0" w:oddHBand="0" w:evenHBand="1" w:firstRowFirstColumn="0" w:firstRowLastColumn="0" w:lastRowFirstColumn="0" w:lastRowLastColumn="0"/>
+              <w:cnfStyle w:val="000000010000"/>
               <w:rPr>
                 <w:lang w:val="de-DE"/>
               </w:rPr>
@@ -12404,11 +12342,11 @@
       </w:tr>
       <w:tr>
         <w:trPr>
-          <w:cnfStyle w:val="000000100000" w:firstRow="0" w:lastRow="0" w:firstColumn="0" w:lastColumn="0" w:oddVBand="0" w:evenVBand="0" w:oddHBand="1" w:evenHBand="0" w:firstRowFirstColumn="0" w:firstRowLastColumn="0" w:lastRowFirstColumn="0" w:lastRowLastColumn="0"/>
+          <w:cnfStyle w:val="000000100000"/>
         </w:trPr>
         <w:tc>
           <w:tcPr>
-            <w:cnfStyle w:val="001000000000" w:firstRow="0" w:lastRow="0" w:firstColumn="1" w:lastColumn="0" w:oddVBand="0" w:evenVBand="0" w:oddHBand="0" w:evenHBand="0" w:firstRowFirstColumn="0" w:firstRowLastColumn="0" w:lastRowFirstColumn="0" w:lastRowLastColumn="0"/>
+            <w:cnfStyle w:val="001000000000"/>
             <w:tcW w:w="2388" w:type="dxa"/>
           </w:tcPr>
           <w:p>
@@ -12419,6 +12357,7 @@
                 <w:lang w:val="de-DE"/>
               </w:rPr>
             </w:pPr>
+            <w:proofErr w:type="spellStart"/>
             <w:r>
               <w:rPr>
                 <w:rFonts w:asciiTheme="minorHAnsi" w:hAnsiTheme="minorHAnsi"/>
@@ -12426,6 +12365,7 @@
               </w:rPr>
               <w:t>QisRequest</w:t>
             </w:r>
+            <w:proofErr w:type="spellEnd"/>
           </w:p>
         </w:tc>
         <w:tc>
@@ -12435,7 +12375,7 @@
           <w:p>
             <w:pPr>
               <w:jc w:val="both"/>
-              <w:cnfStyle w:val="000000100000" w:firstRow="0" w:lastRow="0" w:firstColumn="0" w:lastColumn="0" w:oddVBand="0" w:evenVBand="0" w:oddHBand="1" w:evenHBand="0" w:firstRowFirstColumn="0" w:firstRowLastColumn="0" w:lastRowFirstColumn="0" w:lastRowLastColumn="0"/>
+              <w:cnfStyle w:val="000000100000"/>
               <w:rPr>
                 <w:lang w:val="de-DE"/>
               </w:rPr>
@@ -12456,7 +12396,7 @@
             <w:pPr>
               <w:keepNext/>
               <w:jc w:val="both"/>
-              <w:cnfStyle w:val="000000100000" w:firstRow="0" w:lastRow="0" w:firstColumn="0" w:lastColumn="0" w:oddVBand="0" w:evenVBand="0" w:oddHBand="1" w:evenHBand="0" w:firstRowFirstColumn="0" w:firstRowLastColumn="0" w:lastRowFirstColumn="0" w:lastRowLastColumn="0"/>
+              <w:cnfStyle w:val="000000100000"/>
               <w:rPr>
                 <w:lang w:val="de-DE"/>
               </w:rPr>
@@ -13354,27 +13294,14 @@
         </w:rPr>
         <w:t xml:space="preserve">in </w:t>
       </w:r>
-      <w:r>
-        <w:fldChar w:fldCharType="begin"/>
-      </w:r>
-      <w:r>
-        <w:rPr>
-          <w:lang w:val="de-DE"/>
-        </w:rPr>
-        <w:instrText xml:space="preserve"> REF _Ref344994755 \h  \* MERGEFORMAT </w:instrText>
-      </w:r>
-      <w:r>
-        <w:fldChar w:fldCharType="separate"/>
-      </w:r>
-      <w:r>
-        <w:rPr>
-          <w:lang w:val="de-DE"/>
-        </w:rPr>
-        <w:t>Abbildung 3</w:t>
-      </w:r>
-      <w:r>
-        <w:fldChar w:fldCharType="end"/>
-      </w:r>
+      <w:fldSimple w:instr=" REF _Ref344994755 \h  \* MERGEFORMAT ">
+        <w:r>
+          <w:rPr>
+            <w:lang w:val="de-DE"/>
+          </w:rPr>
+          <w:t>Abbildung 3</w:t>
+        </w:r>
+      </w:fldSimple>
       <w:r>
         <w:rPr>
           <w:lang w:val="de-DE"/>
@@ -13482,7 +13409,7 @@
         </w:rPr>
         <w:lastRenderedPageBreak/>
         <w:drawing>
-          <wp:inline distT="0" distB="0" distL="0" distR="0" wp14:anchorId="2B7F6EC8" wp14:editId="52C9AC52">
+          <wp:inline distT="0" distB="0" distL="0" distR="0">
             <wp:extent cx="5760720" cy="3277229"/>
             <wp:effectExtent l="19050" t="0" r="0" b="0"/>
             <wp:docPr id="1" name="Objekt 1"/>
@@ -18461,54 +18388,21 @@
         </w:rPr>
         <w:t xml:space="preserve"> </w:t>
       </w:r>
-      <w:r>
-        <w:rPr>
-          <w:lang w:val="de-DE"/>
-        </w:rPr>
-        <w:fldChar w:fldCharType="begin"/>
-      </w:r>
-      <w:r>
-        <w:rPr>
-          <w:lang w:val="de-DE"/>
-        </w:rPr>
-        <w:instrText xml:space="preserve"> REF _Ref344919289 \h </w:instrText>
-      </w:r>
-      <w:r>
-        <w:rPr>
-          <w:lang w:val="de-DE"/>
-        </w:rPr>
-      </w:r>
-      <w:r>
-        <w:rPr>
-          <w:lang w:val="de-DE"/>
-        </w:rPr>
-        <w:instrText xml:space="preserve"> \* MERGEFORMAT </w:instrText>
-      </w:r>
-      <w:r>
-        <w:rPr>
-          <w:lang w:val="de-DE"/>
-        </w:rPr>
-        <w:fldChar w:fldCharType="separate"/>
-      </w:r>
-      <w:r>
-        <w:rPr>
-          <w:lang w:val="de-DE"/>
-        </w:rPr>
-        <w:t xml:space="preserve">Abbildung </w:t>
-      </w:r>
-      <w:r>
-        <w:rPr>
-          <w:noProof/>
-          <w:lang w:val="de-DE"/>
-        </w:rPr>
-        <w:t>4</w:t>
-      </w:r>
-      <w:r>
-        <w:rPr>
-          <w:lang w:val="de-DE"/>
-        </w:rPr>
-        <w:fldChar w:fldCharType="end"/>
-      </w:r>
+      <w:fldSimple w:instr=" REF _Ref344919289 \h  \* MERGEFORMAT ">
+        <w:r>
+          <w:rPr>
+            <w:lang w:val="de-DE"/>
+          </w:rPr>
+          <w:t xml:space="preserve">Abbildung </w:t>
+        </w:r>
+        <w:r>
+          <w:rPr>
+            <w:noProof/>
+            <w:lang w:val="de-DE"/>
+          </w:rPr>
+          <w:t>4</w:t>
+        </w:r>
+      </w:fldSimple>
       <w:r>
         <w:rPr>
           <w:lang w:val="de-DE"/>
@@ -18536,11 +18430,10 @@
           <w:noProof/>
           <w:lang w:val="de-DE" w:eastAsia="de-DE" w:bidi="ar-SA"/>
         </w:rPr>
-        <w:lastRenderedPageBreak/>
         <w:drawing>
-          <wp:inline distT="0" distB="0" distL="0" distR="0" wp14:anchorId="1DE4B270" wp14:editId="699E34B2">
-            <wp:extent cx="3081959" cy="1336313"/>
-            <wp:effectExtent l="19050" t="0" r="4141" b="0"/>
+          <wp:inline distT="0" distB="0" distL="0" distR="0">
+            <wp:extent cx="2875225" cy="1246675"/>
+            <wp:effectExtent l="19050" t="0" r="1325" b="0"/>
             <wp:docPr id="14" name="Bild 14"/>
             <wp:cNvGraphicFramePr>
               <a:graphicFrameLocks xmlns:a="http://schemas.openxmlformats.org/drawingml/2006/main" noChangeAspect="1"/>
@@ -18555,7 +18448,7 @@
                     </pic:cNvPicPr>
                   </pic:nvPicPr>
                   <pic:blipFill>
-                    <a:blip r:embed="rId14" cstate="print"/>
+                    <a:blip r:embed="rId13" cstate="print"/>
                     <a:srcRect/>
                     <a:stretch>
                       <a:fillRect/>
@@ -18564,7 +18457,7 @@
                   <pic:spPr bwMode="auto">
                     <a:xfrm>
                       <a:off x="0" y="0"/>
-                      <a:ext cx="3105135" cy="1346362"/>
+                      <a:ext cx="2897918" cy="1256514"/>
                     </a:xfrm>
                     <a:prstGeom prst="rect">
                       <a:avLst/>
@@ -18687,6 +18580,7 @@
         <w:rPr>
           <w:lang w:val="de-DE"/>
         </w:rPr>
+        <w:lastRenderedPageBreak/>
         <w:t xml:space="preserve"> </w:t>
       </w:r>
       <w:bookmarkStart w:id="51" w:name="_Toc346184536"/>
@@ -18761,27 +18655,14 @@
         </w:rPr>
         <w:t xml:space="preserve"> </w:t>
       </w:r>
-      <w:r>
-        <w:fldChar w:fldCharType="begin"/>
-      </w:r>
-      <w:r>
-        <w:rPr>
-          <w:lang w:val="de-DE"/>
-        </w:rPr>
-        <w:instrText xml:space="preserve"> REF _Ref344921217 \h  \* MERGEFORMAT </w:instrText>
-      </w:r>
-      <w:r>
-        <w:fldChar w:fldCharType="separate"/>
-      </w:r>
-      <w:r>
-        <w:rPr>
-          <w:lang w:val="de-DE"/>
-        </w:rPr>
-        <w:t>Abbildung 5</w:t>
-      </w:r>
-      <w:r>
-        <w:fldChar w:fldCharType="end"/>
-      </w:r>
+      <w:fldSimple w:instr=" REF _Ref344921217 \h  \* MERGEFORMAT ">
+        <w:r>
+          <w:rPr>
+            <w:lang w:val="de-DE"/>
+          </w:rPr>
+          <w:t>Abbildung 5</w:t>
+        </w:r>
+      </w:fldSimple>
       <w:r>
         <w:rPr>
           <w:lang w:val="de-DE"/>
@@ -18834,7 +18715,7 @@
                         <w:lang w:val="de-DE" w:eastAsia="de-DE" w:bidi="ar-SA"/>
                       </w:rPr>
                       <w:drawing>
-                        <wp:inline distT="0" distB="0" distL="0" distR="0" wp14:anchorId="518F0AB6" wp14:editId="779AC181">
+                        <wp:inline distT="0" distB="0" distL="0" distR="0">
                           <wp:extent cx="3619500" cy="471290"/>
                           <wp:effectExtent l="19050" t="0" r="0" b="0"/>
                           <wp:docPr id="3" name="Bild 8"/>
@@ -18851,7 +18732,7 @@
                                   </pic:cNvPicPr>
                                 </pic:nvPicPr>
                                 <pic:blipFill>
-                                  <a:blip r:embed="rId15"/>
+                                  <a:blip r:embed="rId14"/>
                                   <a:srcRect/>
                                   <a:stretch>
                                     <a:fillRect/>
@@ -19135,7 +19016,6 @@
         <w:rPr>
           <w:lang w:val="de-DE"/>
         </w:rPr>
-        <w:lastRenderedPageBreak/>
         <w:t xml:space="preserve"> </w:t>
       </w:r>
       <w:bookmarkStart w:id="57" w:name="_Toc346184537"/>
@@ -19297,8 +19177,8 @@
           <w:lang w:val="de-DE"/>
         </w:rPr>
         <w:pict>
-          <v:shape id="_x0000_s1038" type="#_x0000_t202" style="width:508.4pt;height:378.65pt;mso-left-percent:-10001;mso-top-percent:-10001;mso-position-horizontal:absolute;mso-position-horizontal-relative:char;mso-position-vertical:absolute;mso-position-vertical-relative:line;mso-left-percent:-10001;mso-top-percent:-10001;mso-width-relative:margin;mso-height-relative:margin" strokecolor="white [3212]">
-            <v:textbox style="mso-next-textbox:#_x0000_s1038">
+          <v:shape id="_x0000_s1046" type="#_x0000_t202" style="width:508.4pt;height:378.65pt;mso-position-horizontal-relative:char;mso-position-vertical-relative:line;mso-width-relative:margin;mso-height-relative:margin" strokecolor="white [3212]">
+            <v:textbox style="mso-next-textbox:#_x0000_s1046">
               <w:txbxContent>
                 <w:p>
                   <w:pPr>
@@ -19310,7 +19190,7 @@
                       <w:lang w:val="de-DE" w:eastAsia="de-DE" w:bidi="ar-SA"/>
                     </w:rPr>
                     <w:drawing>
-                      <wp:inline distT="0" distB="0" distL="0" distR="0" wp14:anchorId="66DDF605" wp14:editId="6C34030B">
+                      <wp:inline distT="0" distB="0" distL="0" distR="0">
                         <wp:extent cx="5560695" cy="3475202"/>
                         <wp:effectExtent l="19050" t="0" r="1905" b="0"/>
                         <wp:docPr id="12" name="Grafik 9" descr="tablet_landscape.png"/>
@@ -19325,7 +19205,7 @@
                                 <pic:cNvPicPr/>
                               </pic:nvPicPr>
                               <pic:blipFill>
-                                <a:blip r:embed="rId16"/>
+                                <a:blip r:embed="rId15"/>
                                 <a:stretch>
                                   <a:fillRect/>
                                 </a:stretch>
@@ -19627,27 +19507,14 @@
         </w:rPr>
         <w:t xml:space="preserve"> </w:t>
       </w:r>
-      <w:r>
-        <w:fldChar w:fldCharType="begin"/>
-      </w:r>
-      <w:r>
-        <w:rPr>
-          <w:lang w:val="de-DE"/>
-        </w:rPr>
-        <w:instrText xml:space="preserve"> REF _Ref345932275 \h  \* MERGEFORMAT </w:instrText>
-      </w:r>
-      <w:r>
-        <w:fldChar w:fldCharType="separate"/>
-      </w:r>
-      <w:r>
-        <w:rPr>
-          <w:lang w:val="de-DE"/>
-        </w:rPr>
-        <w:t>Abbildung 6</w:t>
-      </w:r>
-      <w:r>
-        <w:fldChar w:fldCharType="end"/>
-      </w:r>
+      <w:fldSimple w:instr=" REF _Ref345932275 \h  \* MERGEFORMAT ">
+        <w:r>
+          <w:rPr>
+            <w:lang w:val="de-DE"/>
+          </w:rPr>
+          <w:t>Abbildung 6</w:t>
+        </w:r>
+      </w:fldSimple>
       <w:r>
         <w:rPr>
           <w:lang w:val="de-DE"/>
@@ -19699,6 +19566,7 @@
         <w:rPr>
           <w:lang w:val="de-DE"/>
         </w:rPr>
+        <w:lastRenderedPageBreak/>
         <w:t>In der Notenansicht können die Kurse nach Kurstypen gefiltert angezeigt werden</w:t>
       </w:r>
       <w:r>
@@ -19863,27 +19731,14 @@
         </w:rPr>
         <w:t xml:space="preserve"> </w:t>
       </w:r>
-      <w:r>
-        <w:fldChar w:fldCharType="begin"/>
-      </w:r>
-      <w:r>
-        <w:rPr>
-          <w:lang w:val="de-DE"/>
-        </w:rPr>
-        <w:instrText xml:space="preserve"> REF _Ref345932310 \h  \* MERGEFORMAT </w:instrText>
-      </w:r>
-      <w:r>
-        <w:fldChar w:fldCharType="separate"/>
-      </w:r>
-      <w:r>
-        <w:rPr>
-          <w:lang w:val="de-DE"/>
-        </w:rPr>
-        <w:t>Abbildung 7</w:t>
-      </w:r>
-      <w:r>
-        <w:fldChar w:fldCharType="end"/>
-      </w:r>
+      <w:fldSimple w:instr=" REF _Ref345932310 \h  \* MERGEFORMAT ">
+        <w:r>
+          <w:rPr>
+            <w:lang w:val="de-DE"/>
+          </w:rPr>
+          <w:t>Abbildung 7</w:t>
+        </w:r>
+      </w:fldSimple>
       <w:r>
         <w:rPr>
           <w:lang w:val="de-DE"/>
@@ -19985,7 +19840,6 @@
           <w:noProof/>
           <w:lang w:val="de-DE" w:eastAsia="de-DE" w:bidi="ar-SA"/>
         </w:rPr>
-        <w:lastRenderedPageBreak/>
         <w:pict>
           <v:shape id="_x0000_s1044" type="#_x0000_t202" style="position:absolute;left:0;text-align:left;margin-left:231.35pt;margin-top:202pt;width:52pt;height:38.2pt;z-index:251693056" filled="f" stroked="f">
             <v:textbox>
@@ -19997,7 +19851,7 @@
                       <w:lang w:val="de-DE" w:eastAsia="de-DE" w:bidi="ar-SA"/>
                     </w:rPr>
                     <w:drawing>
-                      <wp:inline distT="0" distB="0" distL="0" distR="0" wp14:anchorId="49B47A7A" wp14:editId="2BCB7EBA">
+                      <wp:inline distT="0" distB="0" distL="0" distR="0">
                         <wp:extent cx="374015" cy="334010"/>
                         <wp:effectExtent l="0" t="0" r="0" b="0"/>
                         <wp:docPr id="39" name="Grafik 39"/>
@@ -20014,10 +19868,10 @@
                                 </pic:cNvPicPr>
                               </pic:nvPicPr>
                               <pic:blipFill>
-                                <a:blip r:embed="rId17">
+                                <a:blip r:embed="rId16">
                                   <a:extLst>
                                     <a:ext uri="{28A0092B-C50C-407E-A947-70E740481C1C}">
-                                      <a14:useLocalDpi xmlns:a14="http://schemas.microsoft.com/office/drawing/2010/main" val="0"/>
+                                      <a14:useLocalDpi xmlns:a14="http://schemas.microsoft.com/office/drawing/2010/main" xmlns:wps="http://schemas.microsoft.com/office/word/2010/wordprocessingShape" xmlns:wpi="http://schemas.microsoft.com/office/word/2010/wordprocessingInk" xmlns:wpg="http://schemas.microsoft.com/office/word/2010/wordprocessingGroup" xmlns:w14="http://schemas.microsoft.com/office/word/2010/wordml" xmlns:w="http://schemas.openxmlformats.org/wordprocessingml/2006/main" xmlns:w10="urn:schemas-microsoft-com:office:word" xmlns:wp14="http://schemas.microsoft.com/office/word/2010/wordprocessingDrawing" xmlns:v="urn:schemas-microsoft-com:vml" xmlns:o="urn:schemas-microsoft-com:office:office" xmlns:mc="http://schemas.openxmlformats.org/markup-compatibility/2006" xmlns:wpc="http://schemas.microsoft.com/office/word/2010/wordprocessingCanvas" xmlns="" val="0"/>
                                     </a:ext>
                                   </a:extLst>
                                 </a:blip>
@@ -20053,8 +19907,7 @@
       </w:r>
       <w:r>
         <w:rPr>
-          <w:noProof/>
-          <w:lang w:val="de-DE" w:eastAsia="de-DE" w:bidi="ar-SA"/>
+          <w:lang w:val="de-DE"/>
         </w:rPr>
       </w:r>
       <w:r>
@@ -20062,8 +19915,8 @@
           <w:lang w:val="de-DE"/>
         </w:rPr>
         <w:pict>
-          <v:shape id="_x0000_s1043" type="#_x0000_t202" style="width:244.15pt;height:297.5pt;mso-left-percent:-10001;mso-top-percent:-10001;mso-position-horizontal:absolute;mso-position-horizontal-relative:char;mso-position-vertical:absolute;mso-position-vertical-relative:line;mso-left-percent:-10001;mso-top-percent:-10001;mso-width-relative:margin;mso-height-relative:margin" wrapcoords="-72 -44 -72 21556 21672 21556 21672 -44 -72 -44" fillcolor="white [3212]" strokecolor="white [3212]">
-            <v:textbox style="mso-next-textbox:#_x0000_s1043">
+          <v:shape id="_x0000_s1045" type="#_x0000_t202" style="width:244.15pt;height:297.5pt;mso-position-horizontal-relative:char;mso-position-vertical-relative:line;mso-width-relative:margin;mso-height-relative:margin" wrapcoords="-72 -44 -72 21556 21672 21556 21672 -44 -72 -44" fillcolor="white [3212]" strokecolor="white [3212]">
+            <v:textbox style="mso-next-textbox:#_x0000_s1045">
               <w:txbxContent>
                 <w:p>
                   <w:pPr>
@@ -20075,7 +19928,7 @@
                       <w:lang w:val="de-DE" w:eastAsia="de-DE" w:bidi="ar-SA"/>
                     </w:rPr>
                     <w:drawing>
-                      <wp:inline distT="0" distB="0" distL="0" distR="0" wp14:anchorId="7D93B4F4" wp14:editId="2691F2D2">
+                      <wp:inline distT="0" distB="0" distL="0" distR="0">
                         <wp:extent cx="2058164" cy="3029447"/>
                         <wp:effectExtent l="19050" t="0" r="0" b="0"/>
                         <wp:docPr id="7" name="Bild 13"/>
@@ -20092,7 +19945,7 @@
                                 </pic:cNvPicPr>
                               </pic:nvPicPr>
                               <pic:blipFill>
-                                <a:blip r:embed="rId18" cstate="print"/>
+                                <a:blip r:embed="rId17" cstate="print"/>
                                 <a:srcRect/>
                                 <a:stretch>
                                   <a:fillRect/>
@@ -20386,6 +20239,27 @@
     </w:p>
     <w:p>
       <w:pPr>
+        <w:rPr>
+          <w:rFonts w:asciiTheme="majorHAnsi" w:eastAsiaTheme="majorEastAsia" w:hAnsiTheme="majorHAnsi" w:cstheme="majorBidi"/>
+          <w:b/>
+          <w:bCs/>
+          <w:color w:val="365F91" w:themeColor="accent1" w:themeShade="BF"/>
+          <w:sz w:val="28"/>
+          <w:szCs w:val="28"/>
+          <w:lang w:val="de-DE"/>
+        </w:rPr>
+      </w:pPr>
+      <w:bookmarkStart w:id="69" w:name="_Toc345589616"/>
+      <w:bookmarkStart w:id="70" w:name="_Toc346184540"/>
+      <w:r>
+        <w:rPr>
+          <w:lang w:val="de-DE"/>
+        </w:rPr>
+        <w:br w:type="page"/>
+      </w:r>
+    </w:p>
+    <w:p>
+      <w:pPr>
         <w:pStyle w:val="berschrift1"/>
         <w:numPr>
           <w:ilvl w:val="0"/>
@@ -20397,12 +20271,11 @@
           <w:lang w:val="de-DE"/>
         </w:rPr>
       </w:pPr>
-      <w:bookmarkStart w:id="69" w:name="_Toc345589616"/>
-      <w:bookmarkStart w:id="70" w:name="_Toc346184540"/>
-      <w:r>
-        <w:rPr>
-          <w:lang w:val="de-DE"/>
-        </w:rPr>
+      <w:r>
+        <w:rPr>
+          <w:lang w:val="de-DE"/>
+        </w:rPr>
+        <w:lastRenderedPageBreak/>
         <w:t>Bekannte Probleme</w:t>
       </w:r>
       <w:bookmarkEnd w:id="69"/>
@@ -20901,7 +20774,6 @@
         <w:rPr>
           <w:lang w:val="de-DE"/>
         </w:rPr>
-        <w:lastRenderedPageBreak/>
         <w:t xml:space="preserve">Wir haben </w:t>
       </w:r>
       <w:r>
@@ -21498,6 +21370,7 @@
         <w:rPr>
           <w:lang w:val="de-DE"/>
         </w:rPr>
+        <w:lastRenderedPageBreak/>
         <w:t>Verbesserungsmöglichkeiten</w:t>
       </w:r>
       <w:bookmarkEnd w:id="79"/>
@@ -21861,7 +21734,6 @@
         <w:rPr>
           <w:lang w:val="de-DE"/>
         </w:rPr>
-        <w:lastRenderedPageBreak/>
         <w:t>Für die kommende Version</w:t>
       </w:r>
       <w:r>
@@ -22377,6 +22249,7 @@
         <w:rPr>
           <w:lang w:val="de-DE"/>
         </w:rPr>
+        <w:lastRenderedPageBreak/>
         <w:t>Zusammenfassung</w:t>
       </w:r>
       <w:bookmarkEnd w:id="94"/>
@@ -22728,14 +22601,7 @@
         <w:rPr>
           <w:lang w:val="de-DE"/>
         </w:rPr>
-        <w:t xml:space="preserve">Die gesetzten Ziele aus der ersten Kurzbeschreibung der App wurden alle erreicht. Zusätzlich haben wir noch ein zweites Layout für Tablets einbinden können, welches den Platz auf größeren Displays besser nutzt. Dies stellte </w:t>
-      </w:r>
-      <w:r>
-        <w:rPr>
-          <w:lang w:val="de-DE"/>
-        </w:rPr>
-        <w:lastRenderedPageBreak/>
-        <w:t xml:space="preserve">sich </w:t>
+        <w:t xml:space="preserve">Die gesetzten Ziele aus der ersten Kurzbeschreibung der App wurden alle erreicht. Zusätzlich haben wir noch ein zweites Layout für Tablets einbinden können, welches den Platz auf größeren Displays besser nutzt. Dies stellte sich </w:t>
       </w:r>
       <w:r>
         <w:rPr>
@@ -22891,7 +22757,7 @@
       </w:r>
     </w:p>
     <w:sectPr>
-      <w:footerReference w:type="default" r:id="rId19"/>
+      <w:footerReference w:type="default" r:id="rId18"/>
       <w:pgSz w:w="11906" w:h="16838"/>
       <w:pgMar w:top="851" w:right="851" w:bottom="851" w:left="851" w:header="709" w:footer="709" w:gutter="0"/>
       <w:cols w:space="708"/>
@@ -22903,7 +22769,7 @@
 </file>
 
 <file path=word/endnotes.xml><?xml version="1.0" encoding="utf-8"?>
-<w:endnotes xmlns:wpc="http://schemas.microsoft.com/office/word/2010/wordprocessingCanvas" xmlns:mc="http://schemas.openxmlformats.org/markup-compatibility/2006" xmlns:o="urn:schemas-microsoft-com:office:office" xmlns:r="http://schemas.openxmlformats.org/officeDocument/2006/relationships" xmlns:m="http://schemas.openxmlformats.org/officeDocument/2006/math" xmlns:v="urn:schemas-microsoft-com:vml" xmlns:wp14="http://schemas.microsoft.com/office/word/2010/wordprocessingDrawing" xmlns:wp="http://schemas.openxmlformats.org/drawingml/2006/wordprocessingDrawing" xmlns:w10="urn:schemas-microsoft-com:office:word" xmlns:w="http://schemas.openxmlformats.org/wordprocessingml/2006/main" xmlns:w14="http://schemas.microsoft.com/office/word/2010/wordml" xmlns:wpg="http://schemas.microsoft.com/office/word/2010/wordprocessingGroup" xmlns:wpi="http://schemas.microsoft.com/office/word/2010/wordprocessingInk" xmlns:wne="http://schemas.microsoft.com/office/word/2006/wordml" xmlns:wps="http://schemas.microsoft.com/office/word/2010/wordprocessingShape" mc:Ignorable="w14 wp14">
+<w:endnotes xmlns:ve="http://schemas.openxmlformats.org/markup-compatibility/2006" xmlns:o="urn:schemas-microsoft-com:office:office" xmlns:r="http://schemas.openxmlformats.org/officeDocument/2006/relationships" xmlns:m="http://schemas.openxmlformats.org/officeDocument/2006/math" xmlns:v="urn:schemas-microsoft-com:vml" xmlns:wp="http://schemas.openxmlformats.org/drawingml/2006/wordprocessingDrawing" xmlns:w10="urn:schemas-microsoft-com:office:word" xmlns:w="http://schemas.openxmlformats.org/wordprocessingml/2006/main" xmlns:wne="http://schemas.microsoft.com/office/word/2006/wordml">
   <w:endnote w:type="separator" w:id="-1">
     <w:p>
       <w:pPr>
@@ -22928,7 +22794,7 @@
 </file>
 
 <file path=word/footer1.xml><?xml version="1.0" encoding="utf-8"?>
-<w:ftr xmlns:wpc="http://schemas.microsoft.com/office/word/2010/wordprocessingCanvas" xmlns:mc="http://schemas.openxmlformats.org/markup-compatibility/2006" xmlns:o="urn:schemas-microsoft-com:office:office" xmlns:r="http://schemas.openxmlformats.org/officeDocument/2006/relationships" xmlns:m="http://schemas.openxmlformats.org/officeDocument/2006/math" xmlns:v="urn:schemas-microsoft-com:vml" xmlns:wp14="http://schemas.microsoft.com/office/word/2010/wordprocessingDrawing" xmlns:wp="http://schemas.openxmlformats.org/drawingml/2006/wordprocessingDrawing" xmlns:w10="urn:schemas-microsoft-com:office:word" xmlns:w="http://schemas.openxmlformats.org/wordprocessingml/2006/main" xmlns:w14="http://schemas.microsoft.com/office/word/2010/wordml" xmlns:wpg="http://schemas.microsoft.com/office/word/2010/wordprocessingGroup" xmlns:wpi="http://schemas.microsoft.com/office/word/2010/wordprocessingInk" xmlns:wne="http://schemas.microsoft.com/office/word/2006/wordml" xmlns:wps="http://schemas.microsoft.com/office/word/2010/wordprocessingShape" mc:Ignorable="w14 wp14">
+<w:ftr xmlns:ve="http://schemas.openxmlformats.org/markup-compatibility/2006" xmlns:o="urn:schemas-microsoft-com:office:office" xmlns:r="http://schemas.openxmlformats.org/officeDocument/2006/relationships" xmlns:m="http://schemas.openxmlformats.org/officeDocument/2006/math" xmlns:v="urn:schemas-microsoft-com:vml" xmlns:wp="http://schemas.openxmlformats.org/drawingml/2006/wordprocessingDrawing" xmlns:w10="urn:schemas-microsoft-com:office:word" xmlns:w="http://schemas.openxmlformats.org/wordprocessingml/2006/main" xmlns:wne="http://schemas.microsoft.com/office/word/2006/wordml">
   <w:p>
     <w:pPr>
       <w:pStyle w:val="Fuzeile"/>
@@ -22946,7 +22812,7 @@
 </file>
 
 <file path=word/footnotes.xml><?xml version="1.0" encoding="utf-8"?>
-<w:footnotes xmlns:wpc="http://schemas.microsoft.com/office/word/2010/wordprocessingCanvas" xmlns:mc="http://schemas.openxmlformats.org/markup-compatibility/2006" xmlns:o="urn:schemas-microsoft-com:office:office" xmlns:r="http://schemas.openxmlformats.org/officeDocument/2006/relationships" xmlns:m="http://schemas.openxmlformats.org/officeDocument/2006/math" xmlns:v="urn:schemas-microsoft-com:vml" xmlns:wp14="http://schemas.microsoft.com/office/word/2010/wordprocessingDrawing" xmlns:wp="http://schemas.openxmlformats.org/drawingml/2006/wordprocessingDrawing" xmlns:w10="urn:schemas-microsoft-com:office:word" xmlns:w="http://schemas.openxmlformats.org/wordprocessingml/2006/main" xmlns:w14="http://schemas.microsoft.com/office/word/2010/wordml" xmlns:wpg="http://schemas.microsoft.com/office/word/2010/wordprocessingGroup" xmlns:wpi="http://schemas.microsoft.com/office/word/2010/wordprocessingInk" xmlns:wne="http://schemas.microsoft.com/office/word/2006/wordml" xmlns:wps="http://schemas.microsoft.com/office/word/2010/wordprocessingShape" mc:Ignorable="w14 wp14">
+<w:footnotes xmlns:ve="http://schemas.openxmlformats.org/markup-compatibility/2006" xmlns:o="urn:schemas-microsoft-com:office:office" xmlns:r="http://schemas.openxmlformats.org/officeDocument/2006/relationships" xmlns:m="http://schemas.openxmlformats.org/officeDocument/2006/math" xmlns:v="urn:schemas-microsoft-com:vml" xmlns:wp="http://schemas.openxmlformats.org/drawingml/2006/wordprocessingDrawing" xmlns:w10="urn:schemas-microsoft-com:office:word" xmlns:w="http://schemas.openxmlformats.org/wordprocessingml/2006/main" xmlns:wne="http://schemas.microsoft.com/office/word/2006/wordml">
   <w:footnote w:type="separator" w:id="-1">
     <w:p>
       <w:pPr>
@@ -22971,7 +22837,7 @@
 </file>
 
 <file path=word/numbering.xml><?xml version="1.0" encoding="utf-8"?>
-<w:numbering xmlns:wpc="http://schemas.microsoft.com/office/word/2010/wordprocessingCanvas" xmlns:mc="http://schemas.openxmlformats.org/markup-compatibility/2006" xmlns:o="urn:schemas-microsoft-com:office:office" xmlns:r="http://schemas.openxmlformats.org/officeDocument/2006/relationships" xmlns:m="http://schemas.openxmlformats.org/officeDocument/2006/math" xmlns:v="urn:schemas-microsoft-com:vml" xmlns:wp14="http://schemas.microsoft.com/office/word/2010/wordprocessingDrawing" xmlns:wp="http://schemas.openxmlformats.org/drawingml/2006/wordprocessingDrawing" xmlns:w10="urn:schemas-microsoft-com:office:word" xmlns:w="http://schemas.openxmlformats.org/wordprocessingml/2006/main" xmlns:w14="http://schemas.microsoft.com/office/word/2010/wordml" xmlns:wpg="http://schemas.microsoft.com/office/word/2010/wordprocessingGroup" xmlns:wpi="http://schemas.microsoft.com/office/word/2010/wordprocessingInk" xmlns:wne="http://schemas.microsoft.com/office/word/2006/wordml" xmlns:wps="http://schemas.microsoft.com/office/word/2010/wordprocessingShape" mc:Ignorable="w14 wp14">
+<w:numbering xmlns:ve="http://schemas.openxmlformats.org/markup-compatibility/2006" xmlns:o="urn:schemas-microsoft-com:office:office" xmlns:r="http://schemas.openxmlformats.org/officeDocument/2006/relationships" xmlns:m="http://schemas.openxmlformats.org/officeDocument/2006/math" xmlns:v="urn:schemas-microsoft-com:vml" xmlns:wp="http://schemas.openxmlformats.org/drawingml/2006/wordprocessingDrawing" xmlns:w10="urn:schemas-microsoft-com:office:word" xmlns:w="http://schemas.openxmlformats.org/wordprocessingml/2006/main" xmlns:wne="http://schemas.microsoft.com/office/word/2006/wordml">
   <w:abstractNum w:abstractNumId="0">
     <w:nsid w:val="005A1B4A"/>
     <w:multiLevelType w:val="hybridMultilevel"/>
@@ -25046,7 +24912,7 @@
 </file>
 
 <file path=word/styles.xml><?xml version="1.0" encoding="utf-8"?>
-<w:styles xmlns:mc="http://schemas.openxmlformats.org/markup-compatibility/2006" xmlns:r="http://schemas.openxmlformats.org/officeDocument/2006/relationships" xmlns:w="http://schemas.openxmlformats.org/wordprocessingml/2006/main" xmlns:w14="http://schemas.microsoft.com/office/word/2010/wordml" mc:Ignorable="w14">
+<w:styles xmlns:r="http://schemas.openxmlformats.org/officeDocument/2006/relationships" xmlns:w="http://schemas.openxmlformats.org/wordprocessingml/2006/main">
   <w:docDefaults>
     <w:rPrDefault>
       <w:rPr>
@@ -25425,6 +25291,7 @@
     <w:uiPriority w:val="99"/>
     <w:semiHidden/>
     <w:unhideWhenUsed/>
+    <w:qFormat/>
     <w:tblPr>
       <w:tblInd w:w="0" w:type="dxa"/>
       <w:tblCellMar>
@@ -25741,11 +25608,11 @@
     <w:uiPriority w:val="1"/>
     <w:rsid w:val="0086035B"/>
   </w:style>
-  <w:style w:type="paragraph" w:styleId="Zitat">
+  <w:style w:type="paragraph" w:styleId="Anfhrungszeichen">
     <w:name w:val="Quote"/>
     <w:basedOn w:val="Standard"/>
     <w:next w:val="Standard"/>
-    <w:link w:val="ZitatZchn"/>
+    <w:link w:val="AnfhrungszeichenZchn"/>
     <w:uiPriority w:val="29"/>
     <w:qFormat/>
     <w:rsid w:val="0086035B"/>
@@ -25755,10 +25622,10 @@
       <w:color w:val="000000" w:themeColor="text1"/>
     </w:rPr>
   </w:style>
-  <w:style w:type="character" w:customStyle="1" w:styleId="ZitatZchn">
-    <w:name w:val="Zitat Zchn"/>
+  <w:style w:type="character" w:customStyle="1" w:styleId="AnfhrungszeichenZchn">
+    <w:name w:val="Anführungszeichen Zchn"/>
     <w:basedOn w:val="Absatz-Standardschriftart"/>
-    <w:link w:val="Zitat"/>
+    <w:link w:val="Anfhrungszeichen"/>
     <w:uiPriority w:val="29"/>
     <w:rsid w:val="0086035B"/>
     <w:rPr>
@@ -25767,11 +25634,11 @@
       <w:color w:val="000000" w:themeColor="text1"/>
     </w:rPr>
   </w:style>
-  <w:style w:type="paragraph" w:styleId="IntensivesZitat">
+  <w:style w:type="paragraph" w:styleId="IntensivesAnfhrungszeichen">
     <w:name w:val="Intense Quote"/>
     <w:basedOn w:val="Standard"/>
     <w:next w:val="Standard"/>
-    <w:link w:val="IntensivesZitatZchn"/>
+    <w:link w:val="IntensivesAnfhrungszeichenZchn"/>
     <w:uiPriority w:val="30"/>
     <w:qFormat/>
     <w:rsid w:val="0086035B"/>
@@ -25790,10 +25657,10 @@
       <w:color w:val="4F81BD" w:themeColor="accent1"/>
     </w:rPr>
   </w:style>
-  <w:style w:type="character" w:customStyle="1" w:styleId="IntensivesZitatZchn">
-    <w:name w:val="Intensives Zitat Zchn"/>
+  <w:style w:type="character" w:customStyle="1" w:styleId="IntensivesAnfhrungszeichenZchn">
+    <w:name w:val="Intensives Anführungszeichen Zchn"/>
     <w:basedOn w:val="Absatz-Standardschriftart"/>
-    <w:link w:val="IntensivesZitat"/>
+    <w:link w:val="IntensivesAnfhrungszeichen"/>
     <w:uiPriority w:val="30"/>
     <w:rsid w:val="0086035B"/>
     <w:rPr>
@@ -25995,7 +25862,7 @@
       <w:u w:val="single"/>
     </w:rPr>
   </w:style>
-  <w:style w:type="table" w:styleId="Tabellenraster">
+  <w:style w:type="table" w:styleId="Tabellengitternetz">
     <w:name w:val="Table Grid"/>
     <w:basedOn w:val="NormaleTabelle"/>
     <w:uiPriority w:val="59"/>
@@ -26870,7 +26737,7 @@
 </file>
 
 <file path=customXml/itemProps2.xml><?xml version="1.0" encoding="utf-8"?>
-<ds:datastoreItem xmlns:ds="http://schemas.openxmlformats.org/officeDocument/2006/customXml" ds:itemID="{44F12EAF-A38B-470B-8716-CBA15704DF8B}">
+<ds:datastoreItem xmlns:ds="http://schemas.openxmlformats.org/officeDocument/2006/customXml" ds:itemID="{645E378A-4855-49BA-B8EF-3644CB6BB035}">
   <ds:schemaRefs>
     <ds:schemaRef ds:uri="http://schemas.openxmlformats.org/officeDocument/2006/bibliography"/>
   </ds:schemaRefs>
@@ -26878,7 +26745,7 @@
 </file>
 
 <file path=customXml/itemProps3.xml><?xml version="1.0" encoding="utf-8"?>
-<ds:datastoreItem xmlns:ds="http://schemas.openxmlformats.org/officeDocument/2006/customXml" ds:itemID="{DB6CFC4A-378B-40DE-8558-F6A2CDE916B7}">
+<ds:datastoreItem xmlns:ds="http://schemas.openxmlformats.org/officeDocument/2006/customXml" ds:itemID="{93F9DC4F-84FB-4E5C-9B98-A251E85A1B35}">
   <ds:schemaRefs>
     <ds:schemaRef ds:uri="http://schemas.openxmlformats.org/officeDocument/2006/bibliography"/>
   </ds:schemaRefs>

</xml_diff>

<commit_message>
switched to standard black/white style
</commit_message>
<xml_diff>
--- a/docs/Report Final.docx
+++ b/docs/Report Final.docx
@@ -400,7 +400,6 @@
           <w:rFonts w:asciiTheme="minorHAnsi" w:eastAsiaTheme="minorEastAsia" w:hAnsiTheme="minorHAnsi" w:cstheme="minorBidi"/>
           <w:b w:val="0"/>
           <w:bCs w:val="0"/>
-          <w:color w:val="auto"/>
           <w:sz w:val="22"/>
           <w:szCs w:val="22"/>
         </w:rPr>
@@ -3930,73 +3929,100 @@
         </w:rPr>
         <w:fldChar w:fldCharType="separate"/>
       </w:r>
-      <w:hyperlink w:anchor="_Toc345934132" w:history="1">
-        <w:r>
-          <w:rPr>
-            <w:rStyle w:val="Hyperlink"/>
-            <w:b w:val="0"/>
-            <w:noProof/>
-            <w:u w:val="none"/>
-            <w:lang w:val="de-DE"/>
-          </w:rPr>
-          <w:t>Tabelle 1: Wichtige Klassen der App-Implementierung</w:t>
-        </w:r>
-        <w:r>
-          <w:rPr>
-            <w:b w:val="0"/>
-            <w:noProof/>
-            <w:webHidden/>
-          </w:rPr>
-          <w:tab/>
-        </w:r>
-        <w:r>
-          <w:rPr>
-            <w:b w:val="0"/>
-            <w:noProof/>
-            <w:webHidden/>
-          </w:rPr>
-          <w:fldChar w:fldCharType="begin"/>
-        </w:r>
-        <w:r>
-          <w:rPr>
-            <w:b w:val="0"/>
-            <w:noProof/>
-            <w:webHidden/>
-          </w:rPr>
-          <w:instrText xml:space="preserve"> PAGEREF _Toc345934132 \h </w:instrText>
-        </w:r>
-        <w:r>
-          <w:rPr>
-            <w:b w:val="0"/>
-            <w:noProof/>
-            <w:webHidden/>
-          </w:rPr>
-        </w:r>
-        <w:r>
-          <w:rPr>
-            <w:b w:val="0"/>
-            <w:noProof/>
-            <w:webHidden/>
-          </w:rPr>
-          <w:fldChar w:fldCharType="separate"/>
-        </w:r>
-        <w:r>
-          <w:rPr>
-            <w:b w:val="0"/>
-            <w:noProof/>
-            <w:webHidden/>
-          </w:rPr>
-          <w:t>7</w:t>
-        </w:r>
-        <w:r>
-          <w:rPr>
-            <w:b w:val="0"/>
-            <w:noProof/>
-            <w:webHidden/>
-          </w:rPr>
-          <w:fldChar w:fldCharType="end"/>
-        </w:r>
-      </w:hyperlink>
+      <w:r>
+        <w:rPr>
+          <w:noProof/>
+        </w:rPr>
+        <w:fldChar w:fldCharType="begin"/>
+      </w:r>
+      <w:r>
+        <w:rPr>
+          <w:noProof/>
+        </w:rPr>
+        <w:instrText>HYPERLINK \l "_Toc345934132"</w:instrText>
+      </w:r>
+      <w:r>
+        <w:rPr>
+          <w:noProof/>
+        </w:rPr>
+      </w:r>
+      <w:r>
+        <w:rPr>
+          <w:noProof/>
+        </w:rPr>
+        <w:fldChar w:fldCharType="separate"/>
+      </w:r>
+      <w:r>
+        <w:rPr>
+          <w:rStyle w:val="Hyperlink"/>
+          <w:b w:val="0"/>
+          <w:noProof/>
+          <w:u w:val="none"/>
+          <w:lang w:val="de-DE"/>
+        </w:rPr>
+        <w:t>Tabelle 1: Wichtige Klassen der App-Implementierung</w:t>
+      </w:r>
+      <w:r>
+        <w:rPr>
+          <w:b w:val="0"/>
+          <w:noProof/>
+          <w:webHidden/>
+        </w:rPr>
+        <w:tab/>
+      </w:r>
+      <w:r>
+        <w:rPr>
+          <w:b w:val="0"/>
+          <w:noProof/>
+          <w:webHidden/>
+        </w:rPr>
+        <w:fldChar w:fldCharType="begin"/>
+      </w:r>
+      <w:r>
+        <w:rPr>
+          <w:b w:val="0"/>
+          <w:noProof/>
+          <w:webHidden/>
+        </w:rPr>
+        <w:instrText xml:space="preserve"> PAGEREF _Toc345934132 \h </w:instrText>
+      </w:r>
+      <w:r>
+        <w:rPr>
+          <w:b w:val="0"/>
+          <w:noProof/>
+          <w:webHidden/>
+        </w:rPr>
+      </w:r>
+      <w:r>
+        <w:rPr>
+          <w:b w:val="0"/>
+          <w:noProof/>
+          <w:webHidden/>
+        </w:rPr>
+        <w:fldChar w:fldCharType="separate"/>
+      </w:r>
+      <w:r>
+        <w:rPr>
+          <w:b w:val="0"/>
+          <w:noProof/>
+          <w:webHidden/>
+        </w:rPr>
+        <w:t>7</w:t>
+      </w:r>
+      <w:r>
+        <w:rPr>
+          <w:b w:val="0"/>
+          <w:noProof/>
+          <w:webHidden/>
+        </w:rPr>
+        <w:fldChar w:fldCharType="end"/>
+      </w:r>
+      <w:r>
+        <w:rPr>
+          <w:noProof/>
+        </w:rPr>
+        <w:fldChar w:fldCharType="end"/>
+      </w:r>
     </w:p>
     <w:p>
       <w:pPr>
@@ -4977,10 +5003,20 @@
       </w:pPr>
       <w:bookmarkStart w:id="4" w:name="_Toc346184525"/>
       <w:bookmarkStart w:id="5" w:name="_Toc345589604"/>
-      <w:r>
-        <w:t>Erwartete Ergebnisse</w:t>
+      <w:proofErr w:type="spellStart"/>
+      <w:r>
+        <w:t>Erwartete</w:t>
+      </w:r>
+      <w:proofErr w:type="spellEnd"/>
+      <w:r>
+        <w:t xml:space="preserve"> </w:t>
+      </w:r>
+      <w:proofErr w:type="spellStart"/>
+      <w:r>
+        <w:t>Ergebnisse</w:t>
       </w:r>
       <w:bookmarkEnd w:id="4"/>
+      <w:proofErr w:type="spellEnd"/>
     </w:p>
     <w:p>
       <w:pPr>
@@ -7595,6 +7631,25 @@
     </w:p>
     <w:p>
       <w:pPr>
+        <w:rPr>
+          <w:rFonts w:asciiTheme="majorHAnsi" w:eastAsiaTheme="majorEastAsia" w:hAnsiTheme="majorHAnsi" w:cstheme="majorBidi"/>
+          <w:b/>
+          <w:bCs/>
+          <w:sz w:val="28"/>
+          <w:szCs w:val="28"/>
+          <w:lang w:val="de-DE"/>
+        </w:rPr>
+      </w:pPr>
+      <w:bookmarkStart w:id="11" w:name="_Toc346184528"/>
+      <w:r>
+        <w:rPr>
+          <w:lang w:val="de-DE"/>
+        </w:rPr>
+        <w:br w:type="page"/>
+      </w:r>
+    </w:p>
+    <w:p>
+      <w:pPr>
         <w:pStyle w:val="berschrift1"/>
         <w:numPr>
           <w:ilvl w:val="0"/>
@@ -7605,7 +7660,6 @@
           <w:lang w:val="de-DE"/>
         </w:rPr>
       </w:pPr>
-      <w:bookmarkStart w:id="11" w:name="_Toc346184528"/>
       <w:r>
         <w:rPr>
           <w:lang w:val="de-DE"/>
@@ -19871,7 +19925,7 @@
                                 <a:blip r:embed="rId16">
                                   <a:extLst>
                                     <a:ext uri="{28A0092B-C50C-407E-A947-70E740481C1C}">
-                                      <a14:useLocalDpi xmlns:a14="http://schemas.microsoft.com/office/drawing/2010/main" xmlns:wps="http://schemas.microsoft.com/office/word/2010/wordprocessingShape" xmlns:wpi="http://schemas.microsoft.com/office/word/2010/wordprocessingInk" xmlns:wpg="http://schemas.microsoft.com/office/word/2010/wordprocessingGroup" xmlns:w14="http://schemas.microsoft.com/office/word/2010/wordml" xmlns:w="http://schemas.openxmlformats.org/wordprocessingml/2006/main" xmlns:w10="urn:schemas-microsoft-com:office:word" xmlns:wp14="http://schemas.microsoft.com/office/word/2010/wordprocessingDrawing" xmlns:v="urn:schemas-microsoft-com:vml" xmlns:o="urn:schemas-microsoft-com:office:office" xmlns:mc="http://schemas.openxmlformats.org/markup-compatibility/2006" xmlns:wpc="http://schemas.microsoft.com/office/word/2010/wordprocessingCanvas" xmlns="" val="0"/>
+                                      <a14:useLocalDpi xmlns="" xmlns:wpc="http://schemas.microsoft.com/office/word/2010/wordprocessingCanvas" xmlns:mc="http://schemas.openxmlformats.org/markup-compatibility/2006" xmlns:o="urn:schemas-microsoft-com:office:office" xmlns:v="urn:schemas-microsoft-com:vml" xmlns:wp14="http://schemas.microsoft.com/office/word/2010/wordprocessingDrawing" xmlns:w10="urn:schemas-microsoft-com:office:word" xmlns:w="http://schemas.openxmlformats.org/wordprocessingml/2006/main" xmlns:w14="http://schemas.microsoft.com/office/word/2010/wordml" xmlns:wpg="http://schemas.microsoft.com/office/word/2010/wordprocessingGroup" xmlns:wpi="http://schemas.microsoft.com/office/word/2010/wordprocessingInk" xmlns:wps="http://schemas.microsoft.com/office/word/2010/wordprocessingShape" xmlns:a14="http://schemas.microsoft.com/office/drawing/2010/main" val="0"/>
                                     </a:ext>
                                   </a:extLst>
                                 </a:blip>
@@ -22234,6 +22288,25 @@
     </w:p>
     <w:p>
       <w:pPr>
+        <w:rPr>
+          <w:rFonts w:asciiTheme="majorHAnsi" w:eastAsiaTheme="majorEastAsia" w:hAnsiTheme="majorHAnsi" w:cstheme="majorBidi"/>
+          <w:b/>
+          <w:bCs/>
+          <w:sz w:val="28"/>
+          <w:szCs w:val="28"/>
+          <w:lang w:val="de-DE"/>
+        </w:rPr>
+      </w:pPr>
+      <w:bookmarkStart w:id="94" w:name="_Toc346184552"/>
+      <w:r>
+        <w:rPr>
+          <w:lang w:val="de-DE"/>
+        </w:rPr>
+        <w:br w:type="page"/>
+      </w:r>
+    </w:p>
+    <w:p>
+      <w:pPr>
         <w:pStyle w:val="berschrift1"/>
         <w:numPr>
           <w:ilvl w:val="0"/>
@@ -22244,7 +22317,6 @@
           <w:lang w:val="de-DE"/>
         </w:rPr>
       </w:pPr>
-      <w:bookmarkStart w:id="94" w:name="_Toc346184552"/>
       <w:r>
         <w:rPr>
           <w:lang w:val="de-DE"/>
@@ -25070,7 +25142,7 @@
   <w:style w:type="paragraph" w:default="1" w:styleId="Standard">
     <w:name w:val="Normal"/>
     <w:qFormat/>
-    <w:rsid w:val="0086035B"/>
+    <w:rsid w:val="0017381F"/>
   </w:style>
   <w:style w:type="paragraph" w:styleId="berschrift1">
     <w:name w:val="heading 1"/>
@@ -25079,18 +25151,16 @@
     <w:link w:val="berschrift1Zchn"/>
     <w:uiPriority w:val="9"/>
     <w:qFormat/>
-    <w:rsid w:val="00CD54BC"/>
+    <w:rsid w:val="0017381F"/>
     <w:pPr>
-      <w:keepNext/>
-      <w:keepLines/>
       <w:spacing w:before="480" w:after="0"/>
+      <w:contextualSpacing/>
       <w:outlineLvl w:val="0"/>
     </w:pPr>
     <w:rPr>
       <w:rFonts w:asciiTheme="majorHAnsi" w:eastAsiaTheme="majorEastAsia" w:hAnsiTheme="majorHAnsi" w:cstheme="majorBidi"/>
       <w:b/>
       <w:bCs/>
-      <w:color w:val="365F91" w:themeColor="accent1" w:themeShade="BF"/>
       <w:sz w:val="28"/>
       <w:szCs w:val="28"/>
     </w:rPr>
@@ -25103,10 +25173,8 @@
     <w:uiPriority w:val="9"/>
     <w:unhideWhenUsed/>
     <w:qFormat/>
-    <w:rsid w:val="0086035B"/>
+    <w:rsid w:val="0017381F"/>
     <w:pPr>
-      <w:keepNext/>
-      <w:keepLines/>
       <w:spacing w:before="200" w:after="0"/>
       <w:outlineLvl w:val="1"/>
     </w:pPr>
@@ -25114,7 +25182,6 @@
       <w:rFonts w:asciiTheme="majorHAnsi" w:eastAsiaTheme="majorEastAsia" w:hAnsiTheme="majorHAnsi" w:cstheme="majorBidi"/>
       <w:b/>
       <w:bCs/>
-      <w:color w:val="4F81BD" w:themeColor="accent1"/>
       <w:sz w:val="26"/>
       <w:szCs w:val="26"/>
     </w:rPr>
@@ -25127,18 +25194,15 @@
     <w:uiPriority w:val="9"/>
     <w:unhideWhenUsed/>
     <w:qFormat/>
-    <w:rsid w:val="0086035B"/>
+    <w:rsid w:val="0017381F"/>
     <w:pPr>
-      <w:keepNext/>
-      <w:keepLines/>
-      <w:spacing w:before="200" w:after="0"/>
+      <w:spacing w:before="200" w:after="0" w:line="271" w:lineRule="auto"/>
       <w:outlineLvl w:val="2"/>
     </w:pPr>
     <w:rPr>
       <w:rFonts w:asciiTheme="majorHAnsi" w:eastAsiaTheme="majorEastAsia" w:hAnsiTheme="majorHAnsi" w:cstheme="majorBidi"/>
       <w:b/>
       <w:bCs/>
-      <w:color w:val="4F81BD" w:themeColor="accent1"/>
     </w:rPr>
   </w:style>
   <w:style w:type="paragraph" w:styleId="berschrift4">
@@ -25149,10 +25213,8 @@
     <w:uiPriority w:val="9"/>
     <w:unhideWhenUsed/>
     <w:qFormat/>
-    <w:rsid w:val="0086035B"/>
+    <w:rsid w:val="0017381F"/>
     <w:pPr>
-      <w:keepNext/>
-      <w:keepLines/>
       <w:spacing w:before="200" w:after="0"/>
       <w:outlineLvl w:val="3"/>
     </w:pPr>
@@ -25162,7 +25224,6 @@
       <w:bCs/>
       <w:i/>
       <w:iCs/>
-      <w:color w:val="4F81BD" w:themeColor="accent1"/>
     </w:rPr>
   </w:style>
   <w:style w:type="paragraph" w:styleId="berschrift5">
@@ -25174,16 +25235,16 @@
     <w:semiHidden/>
     <w:unhideWhenUsed/>
     <w:qFormat/>
-    <w:rsid w:val="0086035B"/>
+    <w:rsid w:val="0017381F"/>
     <w:pPr>
-      <w:keepNext/>
-      <w:keepLines/>
       <w:spacing w:before="200" w:after="0"/>
       <w:outlineLvl w:val="4"/>
     </w:pPr>
     <w:rPr>
       <w:rFonts w:asciiTheme="majorHAnsi" w:eastAsiaTheme="majorEastAsia" w:hAnsiTheme="majorHAnsi" w:cstheme="majorBidi"/>
-      <w:color w:val="243F60" w:themeColor="accent1" w:themeShade="7F"/>
+      <w:b/>
+      <w:bCs/>
+      <w:color w:val="7F7F7F" w:themeColor="text1" w:themeTint="80"/>
     </w:rPr>
   </w:style>
   <w:style w:type="paragraph" w:styleId="berschrift6">
@@ -25195,18 +25256,18 @@
     <w:semiHidden/>
     <w:unhideWhenUsed/>
     <w:qFormat/>
-    <w:rsid w:val="0086035B"/>
+    <w:rsid w:val="0017381F"/>
     <w:pPr>
-      <w:keepNext/>
-      <w:keepLines/>
-      <w:spacing w:before="200" w:after="0"/>
+      <w:spacing w:after="0" w:line="271" w:lineRule="auto"/>
       <w:outlineLvl w:val="5"/>
     </w:pPr>
     <w:rPr>
       <w:rFonts w:asciiTheme="majorHAnsi" w:eastAsiaTheme="majorEastAsia" w:hAnsiTheme="majorHAnsi" w:cstheme="majorBidi"/>
+      <w:b/>
+      <w:bCs/>
       <w:i/>
       <w:iCs/>
-      <w:color w:val="243F60" w:themeColor="accent1" w:themeShade="7F"/>
+      <w:color w:val="7F7F7F" w:themeColor="text1" w:themeTint="80"/>
     </w:rPr>
   </w:style>
   <w:style w:type="paragraph" w:styleId="berschrift7">
@@ -25218,18 +25279,15 @@
     <w:semiHidden/>
     <w:unhideWhenUsed/>
     <w:qFormat/>
-    <w:rsid w:val="0086035B"/>
+    <w:rsid w:val="0017381F"/>
     <w:pPr>
-      <w:keepNext/>
-      <w:keepLines/>
-      <w:spacing w:before="200" w:after="0"/>
+      <w:spacing w:after="0"/>
       <w:outlineLvl w:val="6"/>
     </w:pPr>
     <w:rPr>
       <w:rFonts w:asciiTheme="majorHAnsi" w:eastAsiaTheme="majorEastAsia" w:hAnsiTheme="majorHAnsi" w:cstheme="majorBidi"/>
       <w:i/>
       <w:iCs/>
-      <w:color w:val="404040" w:themeColor="text1" w:themeTint="BF"/>
     </w:rPr>
   </w:style>
   <w:style w:type="paragraph" w:styleId="berschrift8">
@@ -25241,16 +25299,13 @@
     <w:semiHidden/>
     <w:unhideWhenUsed/>
     <w:qFormat/>
-    <w:rsid w:val="0086035B"/>
+    <w:rsid w:val="0017381F"/>
     <w:pPr>
-      <w:keepNext/>
-      <w:keepLines/>
-      <w:spacing w:before="200" w:after="0"/>
+      <w:spacing w:after="0"/>
       <w:outlineLvl w:val="7"/>
     </w:pPr>
     <w:rPr>
       <w:rFonts w:asciiTheme="majorHAnsi" w:eastAsiaTheme="majorEastAsia" w:hAnsiTheme="majorHAnsi" w:cstheme="majorBidi"/>
-      <w:color w:val="4F81BD" w:themeColor="accent1"/>
       <w:sz w:val="20"/>
       <w:szCs w:val="20"/>
     </w:rPr>
@@ -25264,18 +25319,16 @@
     <w:semiHidden/>
     <w:unhideWhenUsed/>
     <w:qFormat/>
-    <w:rsid w:val="0086035B"/>
+    <w:rsid w:val="0017381F"/>
     <w:pPr>
-      <w:keepNext/>
-      <w:keepLines/>
-      <w:spacing w:before="200" w:after="0"/>
+      <w:spacing w:after="0"/>
       <w:outlineLvl w:val="8"/>
     </w:pPr>
     <w:rPr>
       <w:rFonts w:asciiTheme="majorHAnsi" w:eastAsiaTheme="majorEastAsia" w:hAnsiTheme="majorHAnsi" w:cstheme="majorBidi"/>
       <w:i/>
       <w:iCs/>
-      <w:color w:val="404040" w:themeColor="text1" w:themeTint="BF"/>
+      <w:spacing w:val="5"/>
       <w:sz w:val="20"/>
       <w:szCs w:val="20"/>
     </w:rPr>
@@ -25313,7 +25366,7 @@
     <w:basedOn w:val="Standard"/>
     <w:uiPriority w:val="34"/>
     <w:qFormat/>
-    <w:rsid w:val="0086035B"/>
+    <w:rsid w:val="0017381F"/>
     <w:pPr>
       <w:ind w:left="720"/>
       <w:contextualSpacing/>
@@ -25326,19 +25379,17 @@
     <w:link w:val="TitelZchn"/>
     <w:uiPriority w:val="10"/>
     <w:qFormat/>
-    <w:rsid w:val="0086035B"/>
+    <w:rsid w:val="0017381F"/>
     <w:pPr>
       <w:pBdr>
-        <w:bottom w:val="single" w:sz="8" w:space="4" w:color="4F81BD" w:themeColor="accent1"/>
+        <w:bottom w:val="single" w:sz="4" w:space="1" w:color="auto"/>
       </w:pBdr>
-      <w:spacing w:after="300" w:line="240" w:lineRule="auto"/>
+      <w:spacing w:line="240" w:lineRule="auto"/>
       <w:contextualSpacing/>
     </w:pPr>
     <w:rPr>
       <w:rFonts w:asciiTheme="majorHAnsi" w:eastAsiaTheme="majorEastAsia" w:hAnsiTheme="majorHAnsi" w:cstheme="majorBidi"/>
-      <w:color w:val="17365D" w:themeColor="text2" w:themeShade="BF"/>
       <w:spacing w:val="5"/>
-      <w:kern w:val="28"/>
       <w:sz w:val="52"/>
       <w:szCs w:val="52"/>
     </w:rPr>
@@ -25348,12 +25399,10 @@
     <w:basedOn w:val="Absatz-Standardschriftart"/>
     <w:link w:val="Titel"/>
     <w:uiPriority w:val="10"/>
-    <w:rsid w:val="0086035B"/>
+    <w:rsid w:val="0017381F"/>
     <w:rPr>
       <w:rFonts w:asciiTheme="majorHAnsi" w:eastAsiaTheme="majorEastAsia" w:hAnsiTheme="majorHAnsi" w:cstheme="majorBidi"/>
-      <w:color w:val="17365D" w:themeColor="text2" w:themeShade="BF"/>
       <w:spacing w:val="5"/>
-      <w:kern w:val="28"/>
       <w:sz w:val="52"/>
       <w:szCs w:val="52"/>
     </w:rPr>
@@ -25365,18 +25414,15 @@
     <w:link w:val="UntertitelZchn"/>
     <w:uiPriority w:val="11"/>
     <w:qFormat/>
-    <w:rsid w:val="0086035B"/>
+    <w:rsid w:val="0017381F"/>
     <w:pPr>
-      <w:numPr>
-        <w:ilvl w:val="1"/>
-      </w:numPr>
+      <w:spacing w:after="600"/>
     </w:pPr>
     <w:rPr>
       <w:rFonts w:asciiTheme="majorHAnsi" w:eastAsiaTheme="majorEastAsia" w:hAnsiTheme="majorHAnsi" w:cstheme="majorBidi"/>
       <w:i/>
       <w:iCs/>
-      <w:color w:val="4F81BD" w:themeColor="accent1"/>
-      <w:spacing w:val="15"/>
+      <w:spacing w:val="13"/>
       <w:sz w:val="24"/>
       <w:szCs w:val="24"/>
     </w:rPr>
@@ -25386,13 +25432,12 @@
     <w:basedOn w:val="Absatz-Standardschriftart"/>
     <w:link w:val="Untertitel"/>
     <w:uiPriority w:val="11"/>
-    <w:rsid w:val="0086035B"/>
+    <w:rsid w:val="0017381F"/>
     <w:rPr>
       <w:rFonts w:asciiTheme="majorHAnsi" w:eastAsiaTheme="majorEastAsia" w:hAnsiTheme="majorHAnsi" w:cstheme="majorBidi"/>
       <w:i/>
       <w:iCs/>
-      <w:color w:val="4F81BD" w:themeColor="accent1"/>
-      <w:spacing w:val="15"/>
+      <w:spacing w:val="13"/>
       <w:sz w:val="24"/>
       <w:szCs w:val="24"/>
     </w:rPr>
@@ -25432,12 +25477,11 @@
     <w:basedOn w:val="Absatz-Standardschriftart"/>
     <w:link w:val="berschrift1"/>
     <w:uiPriority w:val="9"/>
-    <w:rsid w:val="00A511A0"/>
+    <w:rsid w:val="0017381F"/>
     <w:rPr>
       <w:rFonts w:asciiTheme="majorHAnsi" w:eastAsiaTheme="majorEastAsia" w:hAnsiTheme="majorHAnsi" w:cstheme="majorBidi"/>
       <w:b/>
       <w:bCs/>
-      <w:color w:val="365F91" w:themeColor="accent1" w:themeShade="BF"/>
       <w:sz w:val="28"/>
       <w:szCs w:val="28"/>
     </w:rPr>
@@ -25466,12 +25510,11 @@
     <w:basedOn w:val="Absatz-Standardschriftart"/>
     <w:link w:val="berschrift2"/>
     <w:uiPriority w:val="9"/>
-    <w:rsid w:val="0086035B"/>
+    <w:rsid w:val="0017381F"/>
     <w:rPr>
       <w:rFonts w:asciiTheme="majorHAnsi" w:eastAsiaTheme="majorEastAsia" w:hAnsiTheme="majorHAnsi" w:cstheme="majorBidi"/>
       <w:b/>
       <w:bCs/>
-      <w:color w:val="4F81BD" w:themeColor="accent1"/>
       <w:sz w:val="26"/>
       <w:szCs w:val="26"/>
     </w:rPr>
@@ -25481,12 +25524,11 @@
     <w:basedOn w:val="Absatz-Standardschriftart"/>
     <w:link w:val="berschrift3"/>
     <w:uiPriority w:val="9"/>
-    <w:rsid w:val="0086035B"/>
+    <w:rsid w:val="0017381F"/>
     <w:rPr>
       <w:rFonts w:asciiTheme="majorHAnsi" w:eastAsiaTheme="majorEastAsia" w:hAnsiTheme="majorHAnsi" w:cstheme="majorBidi"/>
       <w:b/>
       <w:bCs/>
-      <w:color w:val="4F81BD" w:themeColor="accent1"/>
     </w:rPr>
   </w:style>
   <w:style w:type="character" w:customStyle="1" w:styleId="berschrift4Zchn">
@@ -25494,14 +25536,13 @@
     <w:basedOn w:val="Absatz-Standardschriftart"/>
     <w:link w:val="berschrift4"/>
     <w:uiPriority w:val="9"/>
-    <w:rsid w:val="0086035B"/>
+    <w:rsid w:val="0017381F"/>
     <w:rPr>
       <w:rFonts w:asciiTheme="majorHAnsi" w:eastAsiaTheme="majorEastAsia" w:hAnsiTheme="majorHAnsi" w:cstheme="majorBidi"/>
       <w:b/>
       <w:bCs/>
       <w:i/>
       <w:iCs/>
-      <w:color w:val="4F81BD" w:themeColor="accent1"/>
     </w:rPr>
   </w:style>
   <w:style w:type="character" w:customStyle="1" w:styleId="berschrift5Zchn">
@@ -25509,10 +25550,13 @@
     <w:basedOn w:val="Absatz-Standardschriftart"/>
     <w:link w:val="berschrift5"/>
     <w:uiPriority w:val="9"/>
-    <w:rsid w:val="0086035B"/>
+    <w:semiHidden/>
+    <w:rsid w:val="0017381F"/>
     <w:rPr>
       <w:rFonts w:asciiTheme="majorHAnsi" w:eastAsiaTheme="majorEastAsia" w:hAnsiTheme="majorHAnsi" w:cstheme="majorBidi"/>
-      <w:color w:val="243F60" w:themeColor="accent1" w:themeShade="7F"/>
+      <w:b/>
+      <w:bCs/>
+      <w:color w:val="7F7F7F" w:themeColor="text1" w:themeTint="80"/>
     </w:rPr>
   </w:style>
   <w:style w:type="character" w:customStyle="1" w:styleId="berschrift6Zchn">
@@ -25520,12 +25564,15 @@
     <w:basedOn w:val="Absatz-Standardschriftart"/>
     <w:link w:val="berschrift6"/>
     <w:uiPriority w:val="9"/>
-    <w:rsid w:val="0086035B"/>
+    <w:semiHidden/>
+    <w:rsid w:val="0017381F"/>
     <w:rPr>
       <w:rFonts w:asciiTheme="majorHAnsi" w:eastAsiaTheme="majorEastAsia" w:hAnsiTheme="majorHAnsi" w:cstheme="majorBidi"/>
+      <w:b/>
+      <w:bCs/>
       <w:i/>
       <w:iCs/>
-      <w:color w:val="243F60" w:themeColor="accent1" w:themeShade="7F"/>
+      <w:color w:val="7F7F7F" w:themeColor="text1" w:themeTint="80"/>
     </w:rPr>
   </w:style>
   <w:style w:type="character" w:customStyle="1" w:styleId="berschrift7Zchn">
@@ -25533,12 +25580,12 @@
     <w:basedOn w:val="Absatz-Standardschriftart"/>
     <w:link w:val="berschrift7"/>
     <w:uiPriority w:val="9"/>
-    <w:rsid w:val="0086035B"/>
+    <w:semiHidden/>
+    <w:rsid w:val="0017381F"/>
     <w:rPr>
       <w:rFonts w:asciiTheme="majorHAnsi" w:eastAsiaTheme="majorEastAsia" w:hAnsiTheme="majorHAnsi" w:cstheme="majorBidi"/>
       <w:i/>
       <w:iCs/>
-      <w:color w:val="404040" w:themeColor="text1" w:themeTint="BF"/>
     </w:rPr>
   </w:style>
   <w:style w:type="character" w:customStyle="1" w:styleId="berschrift8Zchn">
@@ -25546,10 +25593,10 @@
     <w:basedOn w:val="Absatz-Standardschriftart"/>
     <w:link w:val="berschrift8"/>
     <w:uiPriority w:val="9"/>
-    <w:rsid w:val="0086035B"/>
+    <w:semiHidden/>
+    <w:rsid w:val="0017381F"/>
     <w:rPr>
       <w:rFonts w:asciiTheme="majorHAnsi" w:eastAsiaTheme="majorEastAsia" w:hAnsiTheme="majorHAnsi" w:cstheme="majorBidi"/>
-      <w:color w:val="4F81BD" w:themeColor="accent1"/>
       <w:sz w:val="20"/>
       <w:szCs w:val="20"/>
     </w:rPr>
@@ -25559,22 +25606,22 @@
     <w:basedOn w:val="Absatz-Standardschriftart"/>
     <w:link w:val="berschrift9"/>
     <w:uiPriority w:val="9"/>
-    <w:rsid w:val="0086035B"/>
+    <w:semiHidden/>
+    <w:rsid w:val="0017381F"/>
     <w:rPr>
       <w:rFonts w:asciiTheme="majorHAnsi" w:eastAsiaTheme="majorEastAsia" w:hAnsiTheme="majorHAnsi" w:cstheme="majorBidi"/>
       <w:i/>
       <w:iCs/>
-      <w:color w:val="404040" w:themeColor="text1" w:themeTint="BF"/>
+      <w:spacing w:val="5"/>
       <w:sz w:val="20"/>
       <w:szCs w:val="20"/>
     </w:rPr>
   </w:style>
   <w:style w:type="character" w:styleId="Fett">
     <w:name w:val="Strong"/>
-    <w:basedOn w:val="Absatz-Standardschriftart"/>
     <w:uiPriority w:val="22"/>
     <w:qFormat/>
-    <w:rsid w:val="0086035B"/>
+    <w:rsid w:val="0017381F"/>
     <w:rPr>
       <w:b/>
       <w:bCs/>
@@ -25582,21 +25629,26 @@
   </w:style>
   <w:style w:type="character" w:styleId="Hervorhebung">
     <w:name w:val="Emphasis"/>
-    <w:basedOn w:val="Absatz-Standardschriftart"/>
     <w:uiPriority w:val="20"/>
     <w:qFormat/>
-    <w:rsid w:val="0086035B"/>
+    <w:rsid w:val="0017381F"/>
     <w:rPr>
+      <w:b/>
+      <w:bCs/>
       <w:i/>
       <w:iCs/>
+      <w:spacing w:val="10"/>
+      <w:bdr w:val="none" w:sz="0" w:space="0" w:color="auto"/>
+      <w:shd w:val="clear" w:color="auto" w:fill="auto"/>
     </w:rPr>
   </w:style>
   <w:style w:type="paragraph" w:styleId="KeinLeerraum">
     <w:name w:val="No Spacing"/>
+    <w:basedOn w:val="Standard"/>
     <w:link w:val="KeinLeerraumZchn"/>
     <w:uiPriority w:val="1"/>
     <w:qFormat/>
-    <w:rsid w:val="0086035B"/>
+    <w:rsid w:val="0017381F"/>
     <w:pPr>
       <w:spacing w:after="0" w:line="240" w:lineRule="auto"/>
     </w:pPr>
@@ -25615,11 +25667,14 @@
     <w:link w:val="AnfhrungszeichenZchn"/>
     <w:uiPriority w:val="29"/>
     <w:qFormat/>
-    <w:rsid w:val="0086035B"/>
+    <w:rsid w:val="0017381F"/>
+    <w:pPr>
+      <w:spacing w:before="200" w:after="0"/>
+      <w:ind w:left="360" w:right="360"/>
+    </w:pPr>
     <w:rPr>
       <w:i/>
       <w:iCs/>
-      <w:color w:val="000000" w:themeColor="text1"/>
     </w:rPr>
   </w:style>
   <w:style w:type="character" w:customStyle="1" w:styleId="AnfhrungszeichenZchn">
@@ -25627,11 +25682,10 @@
     <w:basedOn w:val="Absatz-Standardschriftart"/>
     <w:link w:val="Anfhrungszeichen"/>
     <w:uiPriority w:val="29"/>
-    <w:rsid w:val="0086035B"/>
+    <w:rsid w:val="0017381F"/>
     <w:rPr>
       <w:i/>
       <w:iCs/>
-      <w:color w:val="000000" w:themeColor="text1"/>
     </w:rPr>
   </w:style>
   <w:style w:type="paragraph" w:styleId="IntensivesAnfhrungszeichen">
@@ -25641,20 +25695,20 @@
     <w:link w:val="IntensivesAnfhrungszeichenZchn"/>
     <w:uiPriority w:val="30"/>
     <w:qFormat/>
-    <w:rsid w:val="0086035B"/>
+    <w:rsid w:val="0017381F"/>
     <w:pPr>
       <w:pBdr>
-        <w:bottom w:val="single" w:sz="4" w:space="4" w:color="4F81BD" w:themeColor="accent1"/>
+        <w:bottom w:val="single" w:sz="4" w:space="1" w:color="auto"/>
       </w:pBdr>
       <w:spacing w:before="200" w:after="280"/>
-      <w:ind w:left="936" w:right="936"/>
+      <w:ind w:left="1008" w:right="1152"/>
+      <w:jc w:val="both"/>
     </w:pPr>
     <w:rPr>
       <w:b/>
       <w:bCs/>
       <w:i/>
       <w:iCs/>
-      <w:color w:val="4F81BD" w:themeColor="accent1"/>
     </w:rPr>
   </w:style>
   <w:style w:type="character" w:customStyle="1" w:styleId="IntensivesAnfhrungszeichenZchn">
@@ -25662,77 +25716,62 @@
     <w:basedOn w:val="Absatz-Standardschriftart"/>
     <w:link w:val="IntensivesAnfhrungszeichen"/>
     <w:uiPriority w:val="30"/>
-    <w:rsid w:val="0086035B"/>
+    <w:rsid w:val="0017381F"/>
     <w:rPr>
       <w:b/>
       <w:bCs/>
       <w:i/>
       <w:iCs/>
-      <w:color w:val="4F81BD" w:themeColor="accent1"/>
     </w:rPr>
   </w:style>
   <w:style w:type="character" w:styleId="SchwacheHervorhebung">
     <w:name w:val="Subtle Emphasis"/>
-    <w:basedOn w:val="Absatz-Standardschriftart"/>
     <w:uiPriority w:val="19"/>
     <w:qFormat/>
-    <w:rsid w:val="0086035B"/>
+    <w:rsid w:val="0017381F"/>
     <w:rPr>
       <w:i/>
       <w:iCs/>
-      <w:color w:val="808080" w:themeColor="text1" w:themeTint="7F"/>
     </w:rPr>
   </w:style>
   <w:style w:type="character" w:styleId="IntensiveHervorhebung">
     <w:name w:val="Intense Emphasis"/>
-    <w:basedOn w:val="Absatz-Standardschriftart"/>
     <w:uiPriority w:val="21"/>
     <w:qFormat/>
-    <w:rsid w:val="0086035B"/>
+    <w:rsid w:val="0017381F"/>
     <w:rPr>
       <w:b/>
       <w:bCs/>
-      <w:i/>
-      <w:iCs/>
-      <w:color w:val="4F81BD" w:themeColor="accent1"/>
     </w:rPr>
   </w:style>
   <w:style w:type="character" w:styleId="SchwacherVerweis">
     <w:name w:val="Subtle Reference"/>
-    <w:basedOn w:val="Absatz-Standardschriftart"/>
     <w:uiPriority w:val="31"/>
     <w:qFormat/>
-    <w:rsid w:val="0086035B"/>
+    <w:rsid w:val="0017381F"/>
     <w:rPr>
       <w:smallCaps/>
-      <w:color w:val="C0504D" w:themeColor="accent2"/>
-      <w:u w:val="single"/>
     </w:rPr>
   </w:style>
   <w:style w:type="character" w:styleId="IntensiverVerweis">
     <w:name w:val="Intense Reference"/>
-    <w:basedOn w:val="Absatz-Standardschriftart"/>
     <w:uiPriority w:val="32"/>
     <w:qFormat/>
-    <w:rsid w:val="0086035B"/>
+    <w:rsid w:val="0017381F"/>
     <w:rPr>
-      <w:b/>
-      <w:bCs/>
       <w:smallCaps/>
-      <w:color w:val="C0504D" w:themeColor="accent2"/>
       <w:spacing w:val="5"/>
       <w:u w:val="single"/>
     </w:rPr>
   </w:style>
   <w:style w:type="character" w:styleId="Buchtitel">
     <w:name w:val="Book Title"/>
-    <w:basedOn w:val="Absatz-Standardschriftart"/>
     <w:uiPriority w:val="33"/>
     <w:qFormat/>
-    <w:rsid w:val="0086035B"/>
+    <w:rsid w:val="0017381F"/>
     <w:rPr>
-      <w:b/>
-      <w:bCs/>
+      <w:i/>
+      <w:iCs/>
       <w:smallCaps/>
       <w:spacing w:val="5"/>
     </w:rPr>
@@ -25744,7 +25783,7 @@
     <w:uiPriority w:val="39"/>
     <w:unhideWhenUsed/>
     <w:qFormat/>
-    <w:rsid w:val="0086035B"/>
+    <w:rsid w:val="0017381F"/>
     <w:pPr>
       <w:outlineLvl w:val="9"/>
     </w:pPr>
@@ -26737,7 +26776,7 @@
 </file>
 
 <file path=customXml/itemProps2.xml><?xml version="1.0" encoding="utf-8"?>
-<ds:datastoreItem xmlns:ds="http://schemas.openxmlformats.org/officeDocument/2006/customXml" ds:itemID="{645E378A-4855-49BA-B8EF-3644CB6BB035}">
+<ds:datastoreItem xmlns:ds="http://schemas.openxmlformats.org/officeDocument/2006/customXml" ds:itemID="{7F967B9B-5E23-4072-9A4E-B33540CD48F2}">
   <ds:schemaRefs>
     <ds:schemaRef ds:uri="http://schemas.openxmlformats.org/officeDocument/2006/bibliography"/>
   </ds:schemaRefs>
@@ -26745,7 +26784,7 @@
 </file>
 
 <file path=customXml/itemProps3.xml><?xml version="1.0" encoding="utf-8"?>
-<ds:datastoreItem xmlns:ds="http://schemas.openxmlformats.org/officeDocument/2006/customXml" ds:itemID="{93F9DC4F-84FB-4E5C-9B98-A251E85A1B35}">
+<ds:datastoreItem xmlns:ds="http://schemas.openxmlformats.org/officeDocument/2006/customXml" ds:itemID="{DD153F3C-C0EF-4102-AA90-B235A0ACBD70}">
   <ds:schemaRefs>
     <ds:schemaRef ds:uri="http://schemas.openxmlformats.org/officeDocument/2006/bibliography"/>
   </ds:schemaRefs>

</xml_diff>